<commit_message>
Final update: - Touched up code comments in FilmProjectManager.java
</commit_message>
<xml_diff>
--- a/docs/Final_Project_Tracker.docx
+++ b/docs/Final_Project_Tracker.docx
@@ -4,6 +4,7 @@
   <w:body>
     <w:p>
       <w:pPr>
+        <w:jc w:val="both"/>
         <w:rPr>
           <w:rFonts w:ascii="Times New Roman" w:hAnsi="Times New Roman" w:cs="Times New Roman"/>
         </w:rPr>
@@ -22,6 +23,7 @@
           <w:ilvl w:val="0"/>
           <w:numId w:val="3"/>
         </w:numPr>
+        <w:jc w:val="both"/>
         <w:rPr>
           <w:rFonts w:ascii="Times New Roman" w:hAnsi="Times New Roman" w:cs="Times New Roman"/>
         </w:rPr>
@@ -40,6 +42,7 @@
           <w:ilvl w:val="1"/>
           <w:numId w:val="3"/>
         </w:numPr>
+        <w:jc w:val="both"/>
         <w:rPr>
           <w:rFonts w:ascii="Times New Roman" w:hAnsi="Times New Roman" w:cs="Times New Roman"/>
         </w:rPr>
@@ -58,6 +61,7 @@
           <w:ilvl w:val="1"/>
           <w:numId w:val="3"/>
         </w:numPr>
+        <w:jc w:val="both"/>
         <w:rPr>
           <w:rFonts w:ascii="Times New Roman" w:hAnsi="Times New Roman" w:cs="Times New Roman"/>
         </w:rPr>
@@ -76,6 +80,7 @@
           <w:ilvl w:val="1"/>
           <w:numId w:val="3"/>
         </w:numPr>
+        <w:jc w:val="both"/>
         <w:rPr>
           <w:rFonts w:ascii="Times New Roman" w:hAnsi="Times New Roman" w:cs="Times New Roman"/>
         </w:rPr>
@@ -94,6 +99,7 @@
           <w:ilvl w:val="1"/>
           <w:numId w:val="3"/>
         </w:numPr>
+        <w:jc w:val="both"/>
         <w:rPr>
           <w:rFonts w:ascii="Times New Roman" w:hAnsi="Times New Roman" w:cs="Times New Roman"/>
         </w:rPr>
@@ -144,6 +150,7 @@
           <w:ilvl w:val="1"/>
           <w:numId w:val="3"/>
         </w:numPr>
+        <w:jc w:val="both"/>
         <w:rPr>
           <w:rFonts w:ascii="Times New Roman" w:hAnsi="Times New Roman" w:cs="Times New Roman"/>
         </w:rPr>
@@ -176,6 +183,7 @@
           <w:ilvl w:val="1"/>
           <w:numId w:val="3"/>
         </w:numPr>
+        <w:jc w:val="both"/>
         <w:rPr>
           <w:rFonts w:ascii="Times New Roman" w:hAnsi="Times New Roman" w:cs="Times New Roman"/>
         </w:rPr>
@@ -194,6 +202,7 @@
           <w:ilvl w:val="1"/>
           <w:numId w:val="3"/>
         </w:numPr>
+        <w:jc w:val="both"/>
         <w:rPr>
           <w:rFonts w:ascii="Times New Roman" w:hAnsi="Times New Roman" w:cs="Times New Roman"/>
         </w:rPr>
@@ -207,44 +216,87 @@
     </w:p>
     <w:p>
       <w:pPr>
-        <w:rPr>
-          <w:rFonts w:ascii="Times New Roman" w:hAnsi="Times New Roman" w:cs="Times New Roman"/>
-        </w:rPr>
-      </w:pPr>
-    </w:p>
-    <w:p>
-      <w:pPr>
-        <w:rPr>
-          <w:rFonts w:ascii="Times New Roman" w:hAnsi="Times New Roman" w:cs="Times New Roman"/>
-        </w:rPr>
-      </w:pPr>
-      <w:r>
-        <w:rPr>
-          <w:rFonts w:ascii="Times New Roman" w:hAnsi="Times New Roman" w:cs="Times New Roman"/>
-        </w:rPr>
-        <w:t>November 12, 2025</w:t>
-      </w:r>
-    </w:p>
-    <w:p>
-      <w:pPr>
-        <w:pStyle w:val="ListParagraph"/>
-        <w:numPr>
-          <w:ilvl w:val="0"/>
-          <w:numId w:val="3"/>
-        </w:numPr>
-        <w:rPr>
-          <w:rFonts w:ascii="Times New Roman" w:hAnsi="Times New Roman" w:cs="Times New Roman"/>
-        </w:rPr>
-      </w:pPr>
-      <w:r>
-        <w:rPr>
-          <w:rFonts w:ascii="Times New Roman" w:hAnsi="Times New Roman" w:cs="Times New Roman"/>
-        </w:rPr>
-        <w:t>Completed a full UML of my idea</w:t>
-      </w:r>
-    </w:p>
-    <w:p>
-      <w:pPr>
+        <w:jc w:val="both"/>
+        <w:rPr>
+          <w:rFonts w:ascii="Times New Roman" w:hAnsi="Times New Roman" w:cs="Times New Roman"/>
+        </w:rPr>
+      </w:pPr>
+    </w:p>
+    <w:p>
+      <w:pPr>
+        <w:jc w:val="both"/>
+        <w:rPr>
+          <w:rFonts w:ascii="Times New Roman" w:hAnsi="Times New Roman" w:cs="Times New Roman"/>
+        </w:rPr>
+      </w:pPr>
+    </w:p>
+    <w:p>
+      <w:pPr>
+        <w:jc w:val="both"/>
+        <w:rPr>
+          <w:rFonts w:ascii="Times New Roman" w:hAnsi="Times New Roman" w:cs="Times New Roman"/>
+        </w:rPr>
+      </w:pPr>
+    </w:p>
+    <w:p>
+      <w:pPr>
+        <w:jc w:val="both"/>
+        <w:rPr>
+          <w:rFonts w:ascii="Times New Roman" w:hAnsi="Times New Roman" w:cs="Times New Roman"/>
+        </w:rPr>
+      </w:pPr>
+    </w:p>
+    <w:p>
+      <w:pPr>
+        <w:jc w:val="both"/>
+        <w:rPr>
+          <w:rFonts w:ascii="Times New Roman" w:hAnsi="Times New Roman" w:cs="Times New Roman"/>
+        </w:rPr>
+      </w:pPr>
+    </w:p>
+    <w:p>
+      <w:pPr>
+        <w:jc w:val="both"/>
+        <w:rPr>
+          <w:rFonts w:ascii="Times New Roman" w:hAnsi="Times New Roman" w:cs="Times New Roman"/>
+        </w:rPr>
+      </w:pPr>
+    </w:p>
+    <w:p>
+      <w:pPr>
+        <w:jc w:val="both"/>
+        <w:rPr>
+          <w:rFonts w:ascii="Times New Roman" w:hAnsi="Times New Roman" w:cs="Times New Roman"/>
+        </w:rPr>
+      </w:pPr>
+    </w:p>
+    <w:p>
+      <w:pPr>
+        <w:jc w:val="both"/>
+        <w:rPr>
+          <w:rFonts w:ascii="Times New Roman" w:hAnsi="Times New Roman" w:cs="Times New Roman"/>
+        </w:rPr>
+      </w:pPr>
+    </w:p>
+    <w:p>
+      <w:pPr>
+        <w:jc w:val="both"/>
+        <w:rPr>
+          <w:rFonts w:ascii="Times New Roman" w:hAnsi="Times New Roman" w:cs="Times New Roman"/>
+        </w:rPr>
+      </w:pPr>
+    </w:p>
+    <w:p>
+      <w:pPr>
+        <w:jc w:val="both"/>
+        <w:rPr>
+          <w:rFonts w:ascii="Times New Roman" w:hAnsi="Times New Roman" w:cs="Times New Roman"/>
+        </w:rPr>
+      </w:pPr>
+    </w:p>
+    <w:p>
+      <w:pPr>
+        <w:jc w:val="both"/>
         <w:rPr>
           <w:rFonts w:ascii="Times New Roman" w:hAnsi="Times New Roman" w:cs="Times New Roman"/>
         </w:rPr>
@@ -254,27 +306,20 @@
           <w:rFonts w:ascii="Times New Roman" w:hAnsi="Times New Roman" w:cs="Times New Roman"/>
           <w:noProof/>
         </w:rPr>
+        <w:lastRenderedPageBreak/>
         <w:drawing>
-          <wp:anchor distT="0" distB="0" distL="114300" distR="114300" simplePos="0" relativeHeight="251659264" behindDoc="0" locked="0" layoutInCell="1" allowOverlap="1" wp14:anchorId="15D6499D" wp14:editId="2EAACC89">
+          <wp:anchor distT="0" distB="0" distL="114300" distR="114300" simplePos="0" relativeHeight="251661312" behindDoc="0" locked="0" layoutInCell="1" allowOverlap="1" wp14:anchorId="56015B9C" wp14:editId="2F21738D">
             <wp:simplePos x="0" y="0"/>
             <wp:positionH relativeFrom="margin">
-              <wp:align>right</wp:align>
+              <wp:posOffset>3111689</wp:posOffset>
             </wp:positionH>
             <wp:positionV relativeFrom="paragraph">
-              <wp:posOffset>86360</wp:posOffset>
+              <wp:posOffset>117342</wp:posOffset>
             </wp:positionV>
-            <wp:extent cx="1612900" cy="2094865"/>
-            <wp:effectExtent l="0" t="0" r="6350" b="635"/>
-            <wp:wrapThrough wrapText="bothSides">
-              <wp:wrapPolygon edited="0">
-                <wp:start x="0" y="0"/>
-                <wp:lineTo x="0" y="21410"/>
-                <wp:lineTo x="21430" y="21410"/>
-                <wp:lineTo x="21430" y="0"/>
-                <wp:lineTo x="0" y="0"/>
-              </wp:wrapPolygon>
-            </wp:wrapThrough>
-            <wp:docPr id="655188978" name="Picture 1" descr="A screenshot of a computer program&#10;&#10;AI-generated content may be incorrect."/>
+            <wp:extent cx="3248167" cy="3480752"/>
+            <wp:effectExtent l="0" t="0" r="0" b="5715"/>
+            <wp:wrapNone/>
+            <wp:docPr id="1886901202" name="Picture 3" descr="A screenshot of a computer program&#10;&#10;AI-generated content may be incorrect."/>
             <wp:cNvGraphicFramePr>
               <a:graphicFrameLocks xmlns:a="http://schemas.openxmlformats.org/drawingml/2006/main" noChangeAspect="1"/>
             </wp:cNvGraphicFramePr>
@@ -282,7 +327,7 @@
               <a:graphicData uri="http://schemas.openxmlformats.org/drawingml/2006/picture">
                 <pic:pic xmlns:pic="http://schemas.openxmlformats.org/drawingml/2006/picture">
                   <pic:nvPicPr>
-                    <pic:cNvPr id="655188978" name="Picture 1" descr="A screenshot of a computer program&#10;&#10;AI-generated content may be incorrect."/>
+                    <pic:cNvPr id="1886901202" name="Picture 3" descr="A screenshot of a computer program&#10;&#10;AI-generated content may be incorrect."/>
                     <pic:cNvPicPr/>
                   </pic:nvPicPr>
                   <pic:blipFill rotWithShape="1">
@@ -293,7 +338,7 @@
                         </a:ext>
                       </a:extLst>
                     </a:blip>
-                    <a:srcRect r="38455"/>
+                    <a:srcRect r="39199"/>
                     <a:stretch>
                       <a:fillRect/>
                     </a:stretch>
@@ -301,7 +346,7 @@
                   <pic:spPr bwMode="auto">
                     <a:xfrm>
                       <a:off x="0" y="0"/>
-                      <a:ext cx="1612900" cy="2094865"/>
+                      <a:ext cx="3248167" cy="3480752"/>
                     </a:xfrm>
                     <a:prstGeom prst="rect">
                       <a:avLst/>
@@ -330,28 +375,85 @@
       <w:r>
         <w:rPr>
           <w:rFonts w:ascii="Times New Roman" w:hAnsi="Times New Roman" w:cs="Times New Roman"/>
+        </w:rPr>
+        <w:t>November 12, 2025</w:t>
+      </w:r>
+    </w:p>
+    <w:p>
+      <w:pPr>
+        <w:pStyle w:val="ListParagraph"/>
+        <w:numPr>
+          <w:ilvl w:val="0"/>
+          <w:numId w:val="3"/>
+        </w:numPr>
+        <w:jc w:val="both"/>
+        <w:rPr>
+          <w:rFonts w:ascii="Times New Roman" w:hAnsi="Times New Roman" w:cs="Times New Roman"/>
+        </w:rPr>
+      </w:pPr>
+      <w:r>
+        <w:rPr>
+          <w:rFonts w:ascii="Times New Roman" w:hAnsi="Times New Roman" w:cs="Times New Roman"/>
+        </w:rPr>
+        <w:t>Completed a full UML of my idea</w:t>
+      </w:r>
+    </w:p>
+    <w:p>
+      <w:pPr>
+        <w:jc w:val="both"/>
+        <w:rPr>
+          <w:rFonts w:ascii="Times New Roman" w:hAnsi="Times New Roman" w:cs="Times New Roman"/>
+        </w:rPr>
+      </w:pPr>
+    </w:p>
+    <w:p>
+      <w:pPr>
+        <w:jc w:val="both"/>
+        <w:rPr>
+          <w:rFonts w:ascii="Times New Roman" w:hAnsi="Times New Roman" w:cs="Times New Roman"/>
+        </w:rPr>
+      </w:pPr>
+    </w:p>
+    <w:p>
+      <w:pPr>
+        <w:jc w:val="both"/>
+        <w:rPr>
+          <w:rFonts w:ascii="Times New Roman" w:hAnsi="Times New Roman" w:cs="Times New Roman"/>
+        </w:rPr>
+      </w:pPr>
+    </w:p>
+    <w:p>
+      <w:pPr>
+        <w:jc w:val="both"/>
+        <w:rPr>
+          <w:rFonts w:ascii="Times New Roman" w:hAnsi="Times New Roman" w:cs="Times New Roman"/>
+        </w:rPr>
+      </w:pPr>
+    </w:p>
+    <w:p>
+      <w:pPr>
+        <w:jc w:val="both"/>
+        <w:rPr>
+          <w:rFonts w:ascii="Times New Roman" w:hAnsi="Times New Roman" w:cs="Times New Roman"/>
+        </w:rPr>
+      </w:pPr>
+      <w:r>
+        <w:rPr>
+          <w:rFonts w:ascii="Times New Roman" w:hAnsi="Times New Roman" w:cs="Times New Roman"/>
           <w:noProof/>
         </w:rPr>
         <w:drawing>
-          <wp:anchor distT="0" distB="0" distL="114300" distR="114300" simplePos="0" relativeHeight="251660288" behindDoc="0" locked="0" layoutInCell="1" allowOverlap="1" wp14:anchorId="2C716B7C" wp14:editId="2C5AB3A7">
+          <wp:anchor distT="0" distB="0" distL="114300" distR="114300" simplePos="0" relativeHeight="251660288" behindDoc="0" locked="0" layoutInCell="1" allowOverlap="1" wp14:anchorId="2C716B7C" wp14:editId="0F23A2C9">
             <wp:simplePos x="0" y="0"/>
             <wp:positionH relativeFrom="margin">
-              <wp:posOffset>2100162</wp:posOffset>
+              <wp:posOffset>-349932</wp:posOffset>
             </wp:positionH>
             <wp:positionV relativeFrom="paragraph">
-              <wp:posOffset>41275</wp:posOffset>
+              <wp:posOffset>133995</wp:posOffset>
             </wp:positionV>
-            <wp:extent cx="1777365" cy="2141220"/>
-            <wp:effectExtent l="0" t="0" r="0" b="0"/>
-            <wp:wrapThrough wrapText="bothSides">
-              <wp:wrapPolygon edited="0">
-                <wp:start x="0" y="0"/>
-                <wp:lineTo x="0" y="21331"/>
-                <wp:lineTo x="21299" y="21331"/>
-                <wp:lineTo x="21299" y="0"/>
-                <wp:lineTo x="0" y="0"/>
-              </wp:wrapPolygon>
-            </wp:wrapThrough>
+            <wp:extent cx="3194669" cy="3848669"/>
+            <wp:effectExtent l="0" t="0" r="6350" b="0"/>
+            <wp:wrapNone/>
             <wp:docPr id="1966867946" name="Picture 2" descr="A screenshot of a computer program&#10;&#10;AI-generated content may be incorrect."/>
             <wp:cNvGraphicFramePr>
               <a:graphicFrameLocks xmlns:a="http://schemas.openxmlformats.org/drawingml/2006/main" noChangeAspect="1"/>
@@ -379,7 +481,7 @@
                   <pic:spPr bwMode="auto">
                     <a:xfrm>
                       <a:off x="0" y="0"/>
-                      <a:ext cx="1777365" cy="2141220"/>
+                      <a:ext cx="3194669" cy="3848669"/>
                     </a:xfrm>
                     <a:prstGeom prst="rect">
                       <a:avLst/>
@@ -405,32 +507,80 @@
           </wp:anchor>
         </w:drawing>
       </w:r>
+    </w:p>
+    <w:p>
+      <w:pPr>
+        <w:jc w:val="both"/>
+        <w:rPr>
+          <w:rFonts w:ascii="Times New Roman" w:hAnsi="Times New Roman" w:cs="Times New Roman"/>
+        </w:rPr>
+      </w:pPr>
+    </w:p>
+    <w:p>
+      <w:pPr>
+        <w:jc w:val="both"/>
+        <w:rPr>
+          <w:rFonts w:ascii="Times New Roman" w:hAnsi="Times New Roman" w:cs="Times New Roman"/>
+        </w:rPr>
+      </w:pPr>
+    </w:p>
+    <w:p>
+      <w:pPr>
+        <w:jc w:val="both"/>
+        <w:rPr>
+          <w:rFonts w:ascii="Times New Roman" w:hAnsi="Times New Roman" w:cs="Times New Roman"/>
+        </w:rPr>
+      </w:pPr>
+    </w:p>
+    <w:p>
+      <w:pPr>
+        <w:jc w:val="both"/>
+        <w:rPr>
+          <w:rFonts w:ascii="Times New Roman" w:hAnsi="Times New Roman" w:cs="Times New Roman"/>
+        </w:rPr>
+      </w:pPr>
+    </w:p>
+    <w:p>
+      <w:pPr>
+        <w:jc w:val="both"/>
+        <w:rPr>
+          <w:rFonts w:ascii="Times New Roman" w:hAnsi="Times New Roman" w:cs="Times New Roman"/>
+        </w:rPr>
+      </w:pPr>
+    </w:p>
+    <w:p>
+      <w:pPr>
+        <w:jc w:val="both"/>
+        <w:rPr>
+          <w:rFonts w:ascii="Times New Roman" w:hAnsi="Times New Roman" w:cs="Times New Roman"/>
+        </w:rPr>
+      </w:pPr>
+    </w:p>
+    <w:p>
+      <w:pPr>
+        <w:jc w:val="both"/>
+        <w:rPr>
+          <w:rFonts w:ascii="Times New Roman" w:hAnsi="Times New Roman" w:cs="Times New Roman"/>
+        </w:rPr>
+      </w:pPr>
       <w:r>
         <w:rPr>
           <w:rFonts w:ascii="Times New Roman" w:hAnsi="Times New Roman" w:cs="Times New Roman"/>
           <w:noProof/>
         </w:rPr>
         <w:drawing>
-          <wp:anchor distT="0" distB="0" distL="114300" distR="114300" simplePos="0" relativeHeight="251661312" behindDoc="0" locked="0" layoutInCell="1" allowOverlap="1" wp14:anchorId="56015B9C" wp14:editId="2A3AC9C1">
+          <wp:anchor distT="0" distB="0" distL="114300" distR="114300" simplePos="0" relativeHeight="251659264" behindDoc="0" locked="0" layoutInCell="1" allowOverlap="1" wp14:anchorId="15D6499D" wp14:editId="6A62C127">
             <wp:simplePos x="0" y="0"/>
             <wp:positionH relativeFrom="margin">
-              <wp:align>left</wp:align>
+              <wp:posOffset>3166281</wp:posOffset>
             </wp:positionH>
             <wp:positionV relativeFrom="paragraph">
-              <wp:posOffset>29845</wp:posOffset>
+              <wp:posOffset>8132</wp:posOffset>
             </wp:positionV>
-            <wp:extent cx="2005254" cy="2148840"/>
-            <wp:effectExtent l="0" t="0" r="0" b="3810"/>
-            <wp:wrapThrough wrapText="bothSides">
-              <wp:wrapPolygon edited="0">
-                <wp:start x="0" y="0"/>
-                <wp:lineTo x="0" y="21447"/>
-                <wp:lineTo x="21347" y="21447"/>
-                <wp:lineTo x="21347" y="0"/>
-                <wp:lineTo x="0" y="0"/>
-              </wp:wrapPolygon>
-            </wp:wrapThrough>
-            <wp:docPr id="1886901202" name="Picture 3" descr="A screenshot of a computer program&#10;&#10;AI-generated content may be incorrect."/>
+            <wp:extent cx="3152347" cy="4094328"/>
+            <wp:effectExtent l="0" t="0" r="0" b="1905"/>
+            <wp:wrapNone/>
+            <wp:docPr id="655188978" name="Picture 1" descr="A screenshot of a computer program&#10;&#10;AI-generated content may be incorrect."/>
             <wp:cNvGraphicFramePr>
               <a:graphicFrameLocks xmlns:a="http://schemas.openxmlformats.org/drawingml/2006/main" noChangeAspect="1"/>
             </wp:cNvGraphicFramePr>
@@ -438,7 +588,7 @@
               <a:graphicData uri="http://schemas.openxmlformats.org/drawingml/2006/picture">
                 <pic:pic xmlns:pic="http://schemas.openxmlformats.org/drawingml/2006/picture">
                   <pic:nvPicPr>
-                    <pic:cNvPr id="1886901202" name="Picture 3" descr="A screenshot of a computer program&#10;&#10;AI-generated content may be incorrect."/>
+                    <pic:cNvPr id="655188978" name="Picture 1" descr="A screenshot of a computer program&#10;&#10;AI-generated content may be incorrect."/>
                     <pic:cNvPicPr/>
                   </pic:nvPicPr>
                   <pic:blipFill rotWithShape="1">
@@ -449,7 +599,7 @@
                         </a:ext>
                       </a:extLst>
                     </a:blip>
-                    <a:srcRect r="39199"/>
+                    <a:srcRect r="38455"/>
                     <a:stretch>
                       <a:fillRect/>
                     </a:stretch>
@@ -457,7 +607,7 @@
                   <pic:spPr bwMode="auto">
                     <a:xfrm>
                       <a:off x="0" y="0"/>
-                      <a:ext cx="2005254" cy="2148840"/>
+                      <a:ext cx="3154325" cy="4096897"/>
                     </a:xfrm>
                     <a:prstGeom prst="rect">
                       <a:avLst/>
@@ -486,6 +636,111 @@
     </w:p>
     <w:p>
       <w:pPr>
+        <w:jc w:val="both"/>
+        <w:rPr>
+          <w:rFonts w:ascii="Times New Roman" w:hAnsi="Times New Roman" w:cs="Times New Roman"/>
+        </w:rPr>
+      </w:pPr>
+    </w:p>
+    <w:p>
+      <w:pPr>
+        <w:jc w:val="both"/>
+        <w:rPr>
+          <w:rFonts w:ascii="Times New Roman" w:hAnsi="Times New Roman" w:cs="Times New Roman"/>
+        </w:rPr>
+      </w:pPr>
+    </w:p>
+    <w:p>
+      <w:pPr>
+        <w:jc w:val="both"/>
+        <w:rPr>
+          <w:rFonts w:ascii="Times New Roman" w:hAnsi="Times New Roman" w:cs="Times New Roman"/>
+        </w:rPr>
+      </w:pPr>
+    </w:p>
+    <w:p>
+      <w:pPr>
+        <w:jc w:val="both"/>
+        <w:rPr>
+          <w:rFonts w:ascii="Times New Roman" w:hAnsi="Times New Roman" w:cs="Times New Roman"/>
+        </w:rPr>
+      </w:pPr>
+    </w:p>
+    <w:p>
+      <w:pPr>
+        <w:jc w:val="both"/>
+        <w:rPr>
+          <w:rFonts w:ascii="Times New Roman" w:hAnsi="Times New Roman" w:cs="Times New Roman"/>
+        </w:rPr>
+      </w:pPr>
+    </w:p>
+    <w:p>
+      <w:pPr>
+        <w:jc w:val="both"/>
+        <w:rPr>
+          <w:rFonts w:ascii="Times New Roman" w:hAnsi="Times New Roman" w:cs="Times New Roman"/>
+        </w:rPr>
+      </w:pPr>
+    </w:p>
+    <w:p>
+      <w:pPr>
+        <w:jc w:val="both"/>
+        <w:rPr>
+          <w:rFonts w:ascii="Times New Roman" w:hAnsi="Times New Roman" w:cs="Times New Roman"/>
+        </w:rPr>
+      </w:pPr>
+    </w:p>
+    <w:p>
+      <w:pPr>
+        <w:jc w:val="both"/>
+        <w:rPr>
+          <w:rFonts w:ascii="Times New Roman" w:hAnsi="Times New Roman" w:cs="Times New Roman"/>
+        </w:rPr>
+      </w:pPr>
+    </w:p>
+    <w:p>
+      <w:pPr>
+        <w:jc w:val="both"/>
+        <w:rPr>
+          <w:rFonts w:ascii="Times New Roman" w:hAnsi="Times New Roman" w:cs="Times New Roman"/>
+        </w:rPr>
+      </w:pPr>
+    </w:p>
+    <w:p>
+      <w:pPr>
+        <w:jc w:val="both"/>
+        <w:rPr>
+          <w:rFonts w:ascii="Times New Roman" w:hAnsi="Times New Roman" w:cs="Times New Roman"/>
+        </w:rPr>
+      </w:pPr>
+    </w:p>
+    <w:p>
+      <w:pPr>
+        <w:jc w:val="both"/>
+        <w:rPr>
+          <w:rFonts w:ascii="Times New Roman" w:hAnsi="Times New Roman" w:cs="Times New Roman"/>
+        </w:rPr>
+      </w:pPr>
+    </w:p>
+    <w:p>
+      <w:pPr>
+        <w:jc w:val="both"/>
+        <w:rPr>
+          <w:rFonts w:ascii="Times New Roman" w:hAnsi="Times New Roman" w:cs="Times New Roman"/>
+        </w:rPr>
+      </w:pPr>
+    </w:p>
+    <w:p>
+      <w:pPr>
+        <w:jc w:val="both"/>
+        <w:rPr>
+          <w:rFonts w:ascii="Times New Roman" w:hAnsi="Times New Roman" w:cs="Times New Roman"/>
+        </w:rPr>
+      </w:pPr>
+    </w:p>
+    <w:p>
+      <w:pPr>
+        <w:jc w:val="both"/>
         <w:rPr>
           <w:rFonts w:ascii="Times New Roman" w:hAnsi="Times New Roman" w:cs="Times New Roman"/>
         </w:rPr>
@@ -505,6 +760,262 @@
           <w:ilvl w:val="0"/>
           <w:numId w:val="5"/>
         </w:numPr>
+        <w:jc w:val="both"/>
+        <w:rPr>
+          <w:rFonts w:ascii="Times New Roman" w:hAnsi="Times New Roman" w:cs="Times New Roman"/>
+        </w:rPr>
+      </w:pPr>
+      <w:r>
+        <w:rPr>
+          <w:rFonts w:ascii="Times New Roman" w:hAnsi="Times New Roman" w:cs="Times New Roman"/>
+        </w:rPr>
+        <w:t xml:space="preserve">Coded basic structure of </w:t>
+      </w:r>
+      <w:r>
+        <w:rPr>
+          <w:rFonts w:ascii="Times New Roman" w:hAnsi="Times New Roman" w:cs="Times New Roman"/>
+        </w:rPr>
+        <w:t>file from UML</w:t>
+      </w:r>
+    </w:p>
+    <w:p>
+      <w:pPr>
+        <w:pStyle w:val="ListParagraph"/>
+        <w:numPr>
+          <w:ilvl w:val="0"/>
+          <w:numId w:val="5"/>
+        </w:numPr>
+        <w:jc w:val="both"/>
+        <w:rPr>
+          <w:rFonts w:ascii="Times New Roman" w:hAnsi="Times New Roman" w:cs="Times New Roman"/>
+        </w:rPr>
+      </w:pPr>
+      <w:r>
+        <w:rPr>
+          <w:rFonts w:ascii="Times New Roman" w:hAnsi="Times New Roman" w:cs="Times New Roman"/>
+        </w:rPr>
+        <w:t xml:space="preserve">Set up </w:t>
+      </w:r>
+      <w:r>
+        <w:rPr>
+          <w:rFonts w:ascii="Times New Roman" w:hAnsi="Times New Roman" w:cs="Times New Roman"/>
+        </w:rPr>
+        <w:t xml:space="preserve">a </w:t>
+      </w:r>
+      <w:r>
+        <w:rPr>
+          <w:rFonts w:ascii="Times New Roman" w:hAnsi="Times New Roman" w:cs="Times New Roman"/>
+        </w:rPr>
+        <w:t>menu with options</w:t>
+      </w:r>
+    </w:p>
+    <w:p>
+      <w:pPr>
+        <w:pStyle w:val="ListParagraph"/>
+        <w:numPr>
+          <w:ilvl w:val="1"/>
+          <w:numId w:val="5"/>
+        </w:numPr>
+        <w:jc w:val="both"/>
+        <w:rPr>
+          <w:rFonts w:ascii="Times New Roman" w:hAnsi="Times New Roman" w:cs="Times New Roman"/>
+        </w:rPr>
+      </w:pPr>
+      <w:r>
+        <w:rPr>
+          <w:rFonts w:ascii="Times New Roman" w:hAnsi="Times New Roman" w:cs="Times New Roman"/>
+        </w:rPr>
+        <w:t>Add</w:t>
+      </w:r>
+    </w:p>
+    <w:p>
+      <w:pPr>
+        <w:pStyle w:val="ListParagraph"/>
+        <w:numPr>
+          <w:ilvl w:val="1"/>
+          <w:numId w:val="5"/>
+        </w:numPr>
+        <w:jc w:val="both"/>
+        <w:rPr>
+          <w:rFonts w:ascii="Times New Roman" w:hAnsi="Times New Roman" w:cs="Times New Roman"/>
+        </w:rPr>
+      </w:pPr>
+      <w:r>
+        <w:rPr>
+          <w:rFonts w:ascii="Times New Roman" w:hAnsi="Times New Roman" w:cs="Times New Roman"/>
+        </w:rPr>
+        <w:t>Remove</w:t>
+      </w:r>
+    </w:p>
+    <w:p>
+      <w:pPr>
+        <w:pStyle w:val="ListParagraph"/>
+        <w:numPr>
+          <w:ilvl w:val="1"/>
+          <w:numId w:val="5"/>
+        </w:numPr>
+        <w:jc w:val="both"/>
+        <w:rPr>
+          <w:rFonts w:ascii="Times New Roman" w:hAnsi="Times New Roman" w:cs="Times New Roman"/>
+        </w:rPr>
+      </w:pPr>
+      <w:r>
+        <w:rPr>
+          <w:rFonts w:ascii="Times New Roman" w:hAnsi="Times New Roman" w:cs="Times New Roman"/>
+        </w:rPr>
+        <w:t>Search</w:t>
+      </w:r>
+    </w:p>
+    <w:p>
+      <w:pPr>
+        <w:pStyle w:val="ListParagraph"/>
+        <w:numPr>
+          <w:ilvl w:val="1"/>
+          <w:numId w:val="5"/>
+        </w:numPr>
+        <w:jc w:val="both"/>
+        <w:rPr>
+          <w:rFonts w:ascii="Times New Roman" w:hAnsi="Times New Roman" w:cs="Times New Roman"/>
+        </w:rPr>
+      </w:pPr>
+      <w:r>
+        <w:rPr>
+          <w:rFonts w:ascii="Times New Roman" w:hAnsi="Times New Roman" w:cs="Times New Roman"/>
+        </w:rPr>
+        <w:t>Display</w:t>
+      </w:r>
+    </w:p>
+    <w:p>
+      <w:pPr>
+        <w:pStyle w:val="ListParagraph"/>
+        <w:numPr>
+          <w:ilvl w:val="1"/>
+          <w:numId w:val="5"/>
+        </w:numPr>
+        <w:jc w:val="both"/>
+        <w:rPr>
+          <w:rFonts w:ascii="Times New Roman" w:hAnsi="Times New Roman" w:cs="Times New Roman"/>
+        </w:rPr>
+      </w:pPr>
+      <w:r>
+        <w:rPr>
+          <w:rFonts w:ascii="Times New Roman" w:hAnsi="Times New Roman" w:cs="Times New Roman"/>
+        </w:rPr>
+        <w:t>File Management</w:t>
+      </w:r>
+    </w:p>
+    <w:p>
+      <w:pPr>
+        <w:pStyle w:val="ListParagraph"/>
+        <w:numPr>
+          <w:ilvl w:val="1"/>
+          <w:numId w:val="5"/>
+        </w:numPr>
+        <w:jc w:val="both"/>
+        <w:rPr>
+          <w:rFonts w:ascii="Times New Roman" w:hAnsi="Times New Roman" w:cs="Times New Roman"/>
+        </w:rPr>
+      </w:pPr>
+      <w:r>
+        <w:rPr>
+          <w:rFonts w:ascii="Times New Roman" w:hAnsi="Times New Roman" w:cs="Times New Roman"/>
+        </w:rPr>
+        <w:t>Exit</w:t>
+      </w:r>
+    </w:p>
+    <w:p>
+      <w:pPr>
+        <w:pStyle w:val="ListParagraph"/>
+        <w:numPr>
+          <w:ilvl w:val="0"/>
+          <w:numId w:val="5"/>
+        </w:numPr>
+        <w:jc w:val="both"/>
+        <w:rPr>
+          <w:rFonts w:ascii="Times New Roman" w:hAnsi="Times New Roman" w:cs="Times New Roman"/>
+        </w:rPr>
+      </w:pPr>
+      <w:r>
+        <w:rPr>
+          <w:rFonts w:ascii="Times New Roman" w:hAnsi="Times New Roman" w:cs="Times New Roman"/>
+        </w:rPr>
+        <w:t xml:space="preserve">Only finished implementing </w:t>
+      </w:r>
+      <w:r>
+        <w:rPr>
+          <w:rFonts w:ascii="Times New Roman" w:hAnsi="Times New Roman" w:cs="Times New Roman"/>
+        </w:rPr>
+        <w:t xml:space="preserve">the </w:t>
+      </w:r>
+      <w:r>
+        <w:rPr>
+          <w:rFonts w:ascii="Times New Roman" w:hAnsi="Times New Roman" w:cs="Times New Roman"/>
+        </w:rPr>
+        <w:t>add method</w:t>
+      </w:r>
+    </w:p>
+    <w:p>
+      <w:pPr>
+        <w:pStyle w:val="ListParagraph"/>
+        <w:numPr>
+          <w:ilvl w:val="0"/>
+          <w:numId w:val="5"/>
+        </w:numPr>
+        <w:jc w:val="both"/>
+        <w:rPr>
+          <w:rFonts w:ascii="Times New Roman" w:hAnsi="Times New Roman" w:cs="Times New Roman"/>
+        </w:rPr>
+      </w:pPr>
+      <w:r>
+        <w:rPr>
+          <w:rFonts w:ascii="Times New Roman" w:hAnsi="Times New Roman" w:cs="Times New Roman"/>
+        </w:rPr>
+        <w:t xml:space="preserve">Able to </w:t>
+      </w:r>
+      <w:r>
+        <w:rPr>
+          <w:rFonts w:ascii="Times New Roman" w:hAnsi="Times New Roman" w:cs="Times New Roman"/>
+        </w:rPr>
+        <w:t>create a new output file and keep track of them</w:t>
+      </w:r>
+    </w:p>
+    <w:p>
+      <w:pPr>
+        <w:pStyle w:val="ListParagraph"/>
+        <w:numPr>
+          <w:ilvl w:val="0"/>
+          <w:numId w:val="5"/>
+        </w:numPr>
+        <w:jc w:val="both"/>
+        <w:rPr>
+          <w:rFonts w:ascii="Times New Roman" w:hAnsi="Times New Roman" w:cs="Times New Roman"/>
+        </w:rPr>
+      </w:pPr>
+      <w:r>
+        <w:rPr>
+          <w:rFonts w:ascii="Times New Roman" w:hAnsi="Times New Roman" w:cs="Times New Roman"/>
+        </w:rPr>
+        <w:t>Pushed chang</w:t>
+      </w:r>
+      <w:r>
+        <w:rPr>
+          <w:rFonts w:ascii="Times New Roman" w:hAnsi="Times New Roman" w:cs="Times New Roman"/>
+        </w:rPr>
+        <w:t>es to GitHub</w:t>
+      </w:r>
+    </w:p>
+    <w:p>
+      <w:pPr>
+        <w:ind w:left="360"/>
+        <w:jc w:val="both"/>
+        <w:rPr>
+          <w:rFonts w:ascii="Times New Roman" w:hAnsi="Times New Roman" w:cs="Times New Roman"/>
+        </w:rPr>
+      </w:pPr>
+    </w:p>
+    <w:p>
+      <w:pPr>
+        <w:jc w:val="both"/>
         <w:rPr>
           <w:rFonts w:ascii="Times New Roman" w:hAnsi="Times New Roman" w:cs="Times New Roman"/>
         </w:rPr>
@@ -515,25 +1026,17 @@
           <w:noProof/>
         </w:rPr>
         <w:drawing>
-          <wp:anchor distT="0" distB="0" distL="114300" distR="114300" simplePos="0" relativeHeight="251658240" behindDoc="0" locked="0" layoutInCell="1" allowOverlap="1" wp14:anchorId="336611DF" wp14:editId="7EB6EF20">
+          <wp:anchor distT="0" distB="0" distL="114300" distR="114300" simplePos="0" relativeHeight="251658240" behindDoc="0" locked="0" layoutInCell="1" allowOverlap="1" wp14:anchorId="336611DF" wp14:editId="1422C423">
             <wp:simplePos x="0" y="0"/>
-            <wp:positionH relativeFrom="column">
-              <wp:posOffset>2922471</wp:posOffset>
+            <wp:positionH relativeFrom="margin">
+              <wp:align>center</wp:align>
             </wp:positionH>
             <wp:positionV relativeFrom="paragraph">
-              <wp:posOffset>1833</wp:posOffset>
+              <wp:posOffset>183515</wp:posOffset>
             </wp:positionV>
-            <wp:extent cx="3514725" cy="2196465"/>
-            <wp:effectExtent l="0" t="0" r="9525" b="0"/>
-            <wp:wrapThrough wrapText="bothSides">
-              <wp:wrapPolygon edited="0">
-                <wp:start x="0" y="0"/>
-                <wp:lineTo x="0" y="21356"/>
-                <wp:lineTo x="21541" y="21356"/>
-                <wp:lineTo x="21541" y="0"/>
-                <wp:lineTo x="0" y="0"/>
-              </wp:wrapPolygon>
-            </wp:wrapThrough>
+            <wp:extent cx="6660580" cy="4162412"/>
+            <wp:effectExtent l="0" t="0" r="6985" b="0"/>
+            <wp:wrapNone/>
             <wp:docPr id="964932103" name="Picture 1" descr="A computer screen shot of a black screen&#10;&#10;AI-generated content may be incorrect."/>
             <wp:cNvGraphicFramePr>
               <a:graphicFrameLocks xmlns:a="http://schemas.openxmlformats.org/drawingml/2006/main" noChangeAspect="1"/>
@@ -560,7 +1063,7 @@
                   <pic:spPr>
                     <a:xfrm>
                       <a:off x="0" y="0"/>
-                      <a:ext cx="3514725" cy="2196465"/>
+                      <a:ext cx="6660580" cy="4162412"/>
                     </a:xfrm>
                     <a:prstGeom prst="rect">
                       <a:avLst/>
@@ -578,17 +1081,148 @@
           </wp:anchor>
         </w:drawing>
       </w:r>
-      <w:r>
-        <w:rPr>
-          <w:rFonts w:ascii="Times New Roman" w:hAnsi="Times New Roman" w:cs="Times New Roman"/>
-        </w:rPr>
-        <w:t xml:space="preserve">Coded basic structure of </w:t>
-      </w:r>
-      <w:r>
-        <w:rPr>
-          <w:rFonts w:ascii="Times New Roman" w:hAnsi="Times New Roman" w:cs="Times New Roman"/>
-        </w:rPr>
-        <w:t>file from UML</w:t>
+    </w:p>
+    <w:p>
+      <w:pPr>
+        <w:jc w:val="both"/>
+        <w:rPr>
+          <w:rFonts w:ascii="Times New Roman" w:hAnsi="Times New Roman" w:cs="Times New Roman"/>
+        </w:rPr>
+      </w:pPr>
+    </w:p>
+    <w:p>
+      <w:pPr>
+        <w:jc w:val="both"/>
+        <w:rPr>
+          <w:rFonts w:ascii="Times New Roman" w:hAnsi="Times New Roman" w:cs="Times New Roman"/>
+        </w:rPr>
+      </w:pPr>
+    </w:p>
+    <w:p>
+      <w:pPr>
+        <w:jc w:val="both"/>
+        <w:rPr>
+          <w:rFonts w:ascii="Times New Roman" w:hAnsi="Times New Roman" w:cs="Times New Roman"/>
+        </w:rPr>
+      </w:pPr>
+    </w:p>
+    <w:p>
+      <w:pPr>
+        <w:jc w:val="both"/>
+        <w:rPr>
+          <w:rFonts w:ascii="Times New Roman" w:hAnsi="Times New Roman" w:cs="Times New Roman"/>
+        </w:rPr>
+      </w:pPr>
+    </w:p>
+    <w:p>
+      <w:pPr>
+        <w:jc w:val="both"/>
+        <w:rPr>
+          <w:rFonts w:ascii="Times New Roman" w:hAnsi="Times New Roman" w:cs="Times New Roman"/>
+        </w:rPr>
+      </w:pPr>
+    </w:p>
+    <w:p>
+      <w:pPr>
+        <w:jc w:val="both"/>
+        <w:rPr>
+          <w:rFonts w:ascii="Times New Roman" w:hAnsi="Times New Roman" w:cs="Times New Roman"/>
+        </w:rPr>
+      </w:pPr>
+    </w:p>
+    <w:p>
+      <w:pPr>
+        <w:jc w:val="both"/>
+        <w:rPr>
+          <w:rFonts w:ascii="Times New Roman" w:hAnsi="Times New Roman" w:cs="Times New Roman"/>
+        </w:rPr>
+      </w:pPr>
+    </w:p>
+    <w:p>
+      <w:pPr>
+        <w:jc w:val="both"/>
+        <w:rPr>
+          <w:rFonts w:ascii="Times New Roman" w:hAnsi="Times New Roman" w:cs="Times New Roman"/>
+        </w:rPr>
+      </w:pPr>
+    </w:p>
+    <w:p>
+      <w:pPr>
+        <w:jc w:val="both"/>
+        <w:rPr>
+          <w:rFonts w:ascii="Times New Roman" w:hAnsi="Times New Roman" w:cs="Times New Roman"/>
+        </w:rPr>
+      </w:pPr>
+    </w:p>
+    <w:p>
+      <w:pPr>
+        <w:jc w:val="both"/>
+        <w:rPr>
+          <w:rFonts w:ascii="Times New Roman" w:hAnsi="Times New Roman" w:cs="Times New Roman"/>
+        </w:rPr>
+      </w:pPr>
+    </w:p>
+    <w:p>
+      <w:pPr>
+        <w:jc w:val="both"/>
+        <w:rPr>
+          <w:rFonts w:ascii="Times New Roman" w:hAnsi="Times New Roman" w:cs="Times New Roman"/>
+        </w:rPr>
+      </w:pPr>
+    </w:p>
+    <w:p>
+      <w:pPr>
+        <w:jc w:val="both"/>
+        <w:rPr>
+          <w:rFonts w:ascii="Times New Roman" w:hAnsi="Times New Roman" w:cs="Times New Roman"/>
+        </w:rPr>
+      </w:pPr>
+    </w:p>
+    <w:p>
+      <w:pPr>
+        <w:jc w:val="both"/>
+        <w:rPr>
+          <w:rFonts w:ascii="Times New Roman" w:hAnsi="Times New Roman" w:cs="Times New Roman"/>
+        </w:rPr>
+      </w:pPr>
+    </w:p>
+    <w:p>
+      <w:pPr>
+        <w:jc w:val="both"/>
+        <w:rPr>
+          <w:rFonts w:ascii="Times New Roman" w:hAnsi="Times New Roman" w:cs="Times New Roman"/>
+        </w:rPr>
+      </w:pPr>
+    </w:p>
+    <w:p>
+      <w:pPr>
+        <w:jc w:val="both"/>
+        <w:rPr>
+          <w:rFonts w:ascii="Times New Roman" w:hAnsi="Times New Roman" w:cs="Times New Roman"/>
+        </w:rPr>
+      </w:pPr>
+    </w:p>
+    <w:p>
+      <w:pPr>
+        <w:jc w:val="both"/>
+        <w:rPr>
+          <w:rFonts w:ascii="Times New Roman" w:hAnsi="Times New Roman" w:cs="Times New Roman"/>
+        </w:rPr>
+      </w:pPr>
+    </w:p>
+    <w:p>
+      <w:pPr>
+        <w:jc w:val="both"/>
+        <w:rPr>
+          <w:rFonts w:ascii="Times New Roman" w:hAnsi="Times New Roman" w:cs="Times New Roman"/>
+        </w:rPr>
+      </w:pPr>
+      <w:r>
+        <w:rPr>
+          <w:rFonts w:ascii="Times New Roman" w:hAnsi="Times New Roman" w:cs="Times New Roman"/>
+        </w:rPr>
+        <w:lastRenderedPageBreak/>
+        <w:t>November 27. 2025</w:t>
       </w:r>
     </w:p>
     <w:p>
@@ -596,29 +1230,24 @@
         <w:pStyle w:val="ListParagraph"/>
         <w:numPr>
           <w:ilvl w:val="0"/>
-          <w:numId w:val="5"/>
+          <w:numId w:val="6"/>
         </w:numPr>
-        <w:rPr>
-          <w:rFonts w:ascii="Times New Roman" w:hAnsi="Times New Roman" w:cs="Times New Roman"/>
-        </w:rPr>
-      </w:pPr>
-      <w:r>
-        <w:rPr>
-          <w:rFonts w:ascii="Times New Roman" w:hAnsi="Times New Roman" w:cs="Times New Roman"/>
-        </w:rPr>
-        <w:t xml:space="preserve">Set up </w:t>
-      </w:r>
-      <w:r>
-        <w:rPr>
-          <w:rFonts w:ascii="Times New Roman" w:hAnsi="Times New Roman" w:cs="Times New Roman"/>
-        </w:rPr>
-        <w:t xml:space="preserve">a </w:t>
-      </w:r>
-      <w:r>
-        <w:rPr>
-          <w:rFonts w:ascii="Times New Roman" w:hAnsi="Times New Roman" w:cs="Times New Roman"/>
-        </w:rPr>
-        <w:t>menu with options</w:t>
+        <w:jc w:val="both"/>
+        <w:rPr>
+          <w:rFonts w:ascii="Times New Roman" w:hAnsi="Times New Roman" w:cs="Times New Roman"/>
+        </w:rPr>
+      </w:pPr>
+      <w:r>
+        <w:rPr>
+          <w:rFonts w:ascii="Times New Roman" w:hAnsi="Times New Roman" w:cs="Times New Roman"/>
+        </w:rPr>
+        <w:t xml:space="preserve">Complete methods </w:t>
+      </w:r>
+      <w:r>
+        <w:rPr>
+          <w:rFonts w:ascii="Times New Roman" w:hAnsi="Times New Roman" w:cs="Times New Roman"/>
+        </w:rPr>
+        <w:t>2 and 3</w:t>
       </w:r>
     </w:p>
     <w:p>
@@ -626,17 +1255,18 @@
         <w:pStyle w:val="ListParagraph"/>
         <w:numPr>
           <w:ilvl w:val="1"/>
-          <w:numId w:val="5"/>
+          <w:numId w:val="6"/>
         </w:numPr>
-        <w:rPr>
-          <w:rFonts w:ascii="Times New Roman" w:hAnsi="Times New Roman" w:cs="Times New Roman"/>
-        </w:rPr>
-      </w:pPr>
-      <w:r>
-        <w:rPr>
-          <w:rFonts w:ascii="Times New Roman" w:hAnsi="Times New Roman" w:cs="Times New Roman"/>
-        </w:rPr>
-        <w:t>Add</w:t>
+        <w:jc w:val="both"/>
+        <w:rPr>
+          <w:rFonts w:ascii="Times New Roman" w:hAnsi="Times New Roman" w:cs="Times New Roman"/>
+        </w:rPr>
+      </w:pPr>
+      <w:r>
+        <w:rPr>
+          <w:rFonts w:ascii="Times New Roman" w:hAnsi="Times New Roman" w:cs="Times New Roman"/>
+        </w:rPr>
+        <w:t>2. Remove Person</w:t>
       </w:r>
     </w:p>
     <w:p>
@@ -644,119 +1274,51 @@
         <w:pStyle w:val="ListParagraph"/>
         <w:numPr>
           <w:ilvl w:val="1"/>
-          <w:numId w:val="5"/>
+          <w:numId w:val="6"/>
         </w:numPr>
-        <w:rPr>
-          <w:rFonts w:ascii="Times New Roman" w:hAnsi="Times New Roman" w:cs="Times New Roman"/>
-        </w:rPr>
-      </w:pPr>
-      <w:r>
-        <w:rPr>
-          <w:rFonts w:ascii="Times New Roman" w:hAnsi="Times New Roman" w:cs="Times New Roman"/>
-        </w:rPr>
-        <w:t>Remove</w:t>
-      </w:r>
-    </w:p>
-    <w:p>
-      <w:pPr>
-        <w:pStyle w:val="ListParagraph"/>
-        <w:numPr>
-          <w:ilvl w:val="1"/>
-          <w:numId w:val="5"/>
-        </w:numPr>
-        <w:rPr>
-          <w:rFonts w:ascii="Times New Roman" w:hAnsi="Times New Roman" w:cs="Times New Roman"/>
-        </w:rPr>
-      </w:pPr>
-      <w:r>
-        <w:rPr>
-          <w:rFonts w:ascii="Times New Roman" w:hAnsi="Times New Roman" w:cs="Times New Roman"/>
-        </w:rPr>
-        <w:t>Search</w:t>
-      </w:r>
-    </w:p>
-    <w:p>
-      <w:pPr>
-        <w:pStyle w:val="ListParagraph"/>
-        <w:numPr>
-          <w:ilvl w:val="1"/>
-          <w:numId w:val="5"/>
-        </w:numPr>
-        <w:rPr>
-          <w:rFonts w:ascii="Times New Roman" w:hAnsi="Times New Roman" w:cs="Times New Roman"/>
-        </w:rPr>
-      </w:pPr>
-      <w:r>
-        <w:rPr>
-          <w:rFonts w:ascii="Times New Roman" w:hAnsi="Times New Roman" w:cs="Times New Roman"/>
-        </w:rPr>
-        <w:t>Display</w:t>
-      </w:r>
-    </w:p>
-    <w:p>
-      <w:pPr>
-        <w:pStyle w:val="ListParagraph"/>
-        <w:numPr>
-          <w:ilvl w:val="1"/>
-          <w:numId w:val="5"/>
-        </w:numPr>
-        <w:rPr>
-          <w:rFonts w:ascii="Times New Roman" w:hAnsi="Times New Roman" w:cs="Times New Roman"/>
-        </w:rPr>
-      </w:pPr>
-      <w:r>
-        <w:rPr>
-          <w:rFonts w:ascii="Times New Roman" w:hAnsi="Times New Roman" w:cs="Times New Roman"/>
-        </w:rPr>
-        <w:t>File Management</w:t>
-      </w:r>
-    </w:p>
-    <w:p>
-      <w:pPr>
-        <w:pStyle w:val="ListParagraph"/>
-        <w:numPr>
-          <w:ilvl w:val="1"/>
-          <w:numId w:val="5"/>
-        </w:numPr>
-        <w:rPr>
-          <w:rFonts w:ascii="Times New Roman" w:hAnsi="Times New Roman" w:cs="Times New Roman"/>
-        </w:rPr>
-      </w:pPr>
-      <w:r>
-        <w:rPr>
-          <w:rFonts w:ascii="Times New Roman" w:hAnsi="Times New Roman" w:cs="Times New Roman"/>
-        </w:rPr>
-        <w:t>Exit</w:t>
-      </w:r>
+        <w:jc w:val="both"/>
+        <w:rPr>
+          <w:rFonts w:ascii="Times New Roman" w:hAnsi="Times New Roman" w:cs="Times New Roman"/>
+        </w:rPr>
+      </w:pPr>
+      <w:r>
+        <w:rPr>
+          <w:rFonts w:ascii="Times New Roman" w:hAnsi="Times New Roman" w:cs="Times New Roman"/>
+        </w:rPr>
+        <w:t xml:space="preserve">3. Display ALL </w:t>
+      </w:r>
+      <w:proofErr w:type="gramStart"/>
+      <w:r>
+        <w:rPr>
+          <w:rFonts w:ascii="Times New Roman" w:hAnsi="Times New Roman" w:cs="Times New Roman"/>
+        </w:rPr>
+        <w:t>persons</w:t>
+      </w:r>
+      <w:proofErr w:type="gramEnd"/>
     </w:p>
     <w:p>
       <w:pPr>
         <w:pStyle w:val="ListParagraph"/>
         <w:numPr>
           <w:ilvl w:val="0"/>
-          <w:numId w:val="5"/>
+          <w:numId w:val="6"/>
         </w:numPr>
-        <w:rPr>
-          <w:rFonts w:ascii="Times New Roman" w:hAnsi="Times New Roman" w:cs="Times New Roman"/>
-        </w:rPr>
-      </w:pPr>
-      <w:r>
-        <w:rPr>
-          <w:rFonts w:ascii="Times New Roman" w:hAnsi="Times New Roman" w:cs="Times New Roman"/>
-        </w:rPr>
-        <w:t xml:space="preserve">Only finished implementing </w:t>
-      </w:r>
-      <w:r>
-        <w:rPr>
-          <w:rFonts w:ascii="Times New Roman" w:hAnsi="Times New Roman" w:cs="Times New Roman"/>
-        </w:rPr>
-        <w:t xml:space="preserve">the </w:t>
-      </w:r>
-      <w:r>
-        <w:rPr>
-          <w:rFonts w:ascii="Times New Roman" w:hAnsi="Times New Roman" w:cs="Times New Roman"/>
-        </w:rPr>
-        <w:t>add method</w:t>
+        <w:jc w:val="both"/>
+        <w:rPr>
+          <w:rFonts w:ascii="Times New Roman" w:hAnsi="Times New Roman" w:cs="Times New Roman"/>
+        </w:rPr>
+      </w:pPr>
+      <w:r>
+        <w:rPr>
+          <w:rFonts w:ascii="Times New Roman" w:hAnsi="Times New Roman" w:cs="Times New Roman"/>
+        </w:rPr>
+        <w:t xml:space="preserve">Add a remove option to the file management method; now has </w:t>
+      </w:r>
+      <w:r>
+        <w:rPr>
+          <w:rFonts w:ascii="Times New Roman" w:hAnsi="Times New Roman" w:cs="Times New Roman"/>
+        </w:rPr>
+        <w:t>write to existing file, create new, and remove.</w:t>
       </w:r>
     </w:p>
     <w:p>
@@ -764,23 +1326,24 @@
         <w:pStyle w:val="ListParagraph"/>
         <w:numPr>
           <w:ilvl w:val="0"/>
-          <w:numId w:val="5"/>
+          <w:numId w:val="6"/>
         </w:numPr>
-        <w:rPr>
-          <w:rFonts w:ascii="Times New Roman" w:hAnsi="Times New Roman" w:cs="Times New Roman"/>
-        </w:rPr>
-      </w:pPr>
-      <w:r>
-        <w:rPr>
-          <w:rFonts w:ascii="Times New Roman" w:hAnsi="Times New Roman" w:cs="Times New Roman"/>
-        </w:rPr>
-        <w:t xml:space="preserve">Able to </w:t>
-      </w:r>
-      <w:r>
-        <w:rPr>
-          <w:rFonts w:ascii="Times New Roman" w:hAnsi="Times New Roman" w:cs="Times New Roman"/>
-        </w:rPr>
-        <w:t>create a new output file and keep track of them</w:t>
+        <w:jc w:val="both"/>
+        <w:rPr>
+          <w:rFonts w:ascii="Times New Roman" w:hAnsi="Times New Roman" w:cs="Times New Roman"/>
+        </w:rPr>
+      </w:pPr>
+      <w:r>
+        <w:rPr>
+          <w:rFonts w:ascii="Times New Roman" w:hAnsi="Times New Roman" w:cs="Times New Roman"/>
+        </w:rPr>
+        <w:t>Need to finish</w:t>
+      </w:r>
+      <w:r>
+        <w:rPr>
+          <w:rFonts w:ascii="Times New Roman" w:hAnsi="Times New Roman" w:cs="Times New Roman"/>
+        </w:rPr>
+        <w:t xml:space="preserve"> 4 and 5 methods</w:t>
       </w:r>
     </w:p>
     <w:p>
@@ -788,35 +1351,45 @@
         <w:pStyle w:val="ListParagraph"/>
         <w:numPr>
           <w:ilvl w:val="0"/>
-          <w:numId w:val="5"/>
+          <w:numId w:val="6"/>
         </w:numPr>
-        <w:rPr>
-          <w:rFonts w:ascii="Times New Roman" w:hAnsi="Times New Roman" w:cs="Times New Roman"/>
-        </w:rPr>
-      </w:pPr>
-      <w:r>
-        <w:rPr>
-          <w:rFonts w:ascii="Times New Roman" w:hAnsi="Times New Roman" w:cs="Times New Roman"/>
-        </w:rPr>
-        <w:t>Pushed chang</w:t>
-      </w:r>
-      <w:r>
-        <w:rPr>
-          <w:rFonts w:ascii="Times New Roman" w:hAnsi="Times New Roman" w:cs="Times New Roman"/>
-        </w:rPr>
-        <w:t>es to GitHub</w:t>
-      </w:r>
-    </w:p>
-    <w:p>
-      <w:pPr>
-        <w:ind w:left="360"/>
-        <w:rPr>
-          <w:rFonts w:ascii="Times New Roman" w:hAnsi="Times New Roman" w:cs="Times New Roman"/>
-        </w:rPr>
-      </w:pPr>
-    </w:p>
-    <w:p>
-      <w:pPr>
+        <w:jc w:val="both"/>
+        <w:rPr>
+          <w:rFonts w:ascii="Times New Roman" w:hAnsi="Times New Roman" w:cs="Times New Roman"/>
+        </w:rPr>
+      </w:pPr>
+      <w:r>
+        <w:rPr>
+          <w:rFonts w:ascii="Times New Roman" w:hAnsi="Times New Roman" w:cs="Times New Roman"/>
+        </w:rPr>
+        <w:t xml:space="preserve">Pushed changes to GitHub later due to traveling back </w:t>
+      </w:r>
+      <w:r>
+        <w:rPr>
+          <w:rFonts w:ascii="Times New Roman" w:hAnsi="Times New Roman" w:cs="Times New Roman"/>
+        </w:rPr>
+        <w:t>from hometown.</w:t>
+      </w:r>
+    </w:p>
+    <w:p>
+      <w:pPr>
+        <w:jc w:val="both"/>
+        <w:rPr>
+          <w:rFonts w:ascii="Times New Roman" w:hAnsi="Times New Roman" w:cs="Times New Roman"/>
+        </w:rPr>
+      </w:pPr>
+    </w:p>
+    <w:p>
+      <w:pPr>
+        <w:jc w:val="both"/>
+        <w:rPr>
+          <w:rFonts w:ascii="Times New Roman" w:hAnsi="Times New Roman" w:cs="Times New Roman"/>
+        </w:rPr>
+      </w:pPr>
+    </w:p>
+    <w:p>
+      <w:pPr>
+        <w:jc w:val="both"/>
         <w:rPr>
           <w:rFonts w:ascii="Times New Roman" w:hAnsi="Times New Roman" w:cs="Times New Roman"/>
         </w:rPr>
@@ -827,22 +1400,22 @@
           <w:noProof/>
         </w:rPr>
         <w:drawing>
-          <wp:anchor distT="0" distB="0" distL="114300" distR="114300" simplePos="0" relativeHeight="251662336" behindDoc="1" locked="0" layoutInCell="1" allowOverlap="1" wp14:anchorId="7C82B11E" wp14:editId="1129C83D">
+          <wp:anchor distT="0" distB="0" distL="114300" distR="114300" simplePos="0" relativeHeight="251662336" behindDoc="1" locked="0" layoutInCell="1" allowOverlap="1" wp14:anchorId="7C82B11E" wp14:editId="2C1644A7">
             <wp:simplePos x="0" y="0"/>
-            <wp:positionH relativeFrom="column">
-              <wp:posOffset>2991170</wp:posOffset>
+            <wp:positionH relativeFrom="margin">
+              <wp:posOffset>-311671</wp:posOffset>
             </wp:positionH>
             <wp:positionV relativeFrom="paragraph">
-              <wp:posOffset>3810</wp:posOffset>
+              <wp:posOffset>328190</wp:posOffset>
             </wp:positionV>
-            <wp:extent cx="3481431" cy="2175894"/>
-            <wp:effectExtent l="0" t="0" r="5080" b="0"/>
+            <wp:extent cx="6473190" cy="4045585"/>
+            <wp:effectExtent l="0" t="0" r="3810" b="0"/>
             <wp:wrapTight wrapText="bothSides">
               <wp:wrapPolygon edited="0">
                 <wp:start x="0" y="0"/>
-                <wp:lineTo x="0" y="21373"/>
-                <wp:lineTo x="21513" y="21373"/>
-                <wp:lineTo x="21513" y="0"/>
+                <wp:lineTo x="0" y="21461"/>
+                <wp:lineTo x="21549" y="21461"/>
+                <wp:lineTo x="21549" y="0"/>
                 <wp:lineTo x="0" y="0"/>
               </wp:wrapPolygon>
             </wp:wrapTight>
@@ -872,7 +1445,7 @@
                   <pic:spPr>
                     <a:xfrm>
                       <a:off x="0" y="0"/>
-                      <a:ext cx="3481431" cy="2175894"/>
+                      <a:ext cx="6473190" cy="4045585"/>
                     </a:xfrm>
                     <a:prstGeom prst="rect">
                       <a:avLst/>
@@ -890,11 +1463,52 @@
           </wp:anchor>
         </w:drawing>
       </w:r>
-      <w:r>
-        <w:rPr>
-          <w:rFonts w:ascii="Times New Roman" w:hAnsi="Times New Roman" w:cs="Times New Roman"/>
-        </w:rPr>
-        <w:t>November 27. 2025</w:t>
+    </w:p>
+    <w:p>
+      <w:pPr>
+        <w:jc w:val="both"/>
+        <w:rPr>
+          <w:rFonts w:ascii="Times New Roman" w:hAnsi="Times New Roman" w:cs="Times New Roman"/>
+        </w:rPr>
+      </w:pPr>
+    </w:p>
+    <w:p>
+      <w:pPr>
+        <w:jc w:val="both"/>
+        <w:rPr>
+          <w:rFonts w:ascii="Times New Roman" w:hAnsi="Times New Roman" w:cs="Times New Roman"/>
+        </w:rPr>
+      </w:pPr>
+    </w:p>
+    <w:p>
+      <w:pPr>
+        <w:jc w:val="both"/>
+        <w:rPr>
+          <w:rFonts w:ascii="Times New Roman" w:hAnsi="Times New Roman" w:cs="Times New Roman"/>
+        </w:rPr>
+      </w:pPr>
+    </w:p>
+    <w:p>
+      <w:pPr>
+        <w:jc w:val="both"/>
+        <w:rPr>
+          <w:rFonts w:ascii="Times New Roman" w:hAnsi="Times New Roman" w:cs="Times New Roman"/>
+        </w:rPr>
+      </w:pPr>
+    </w:p>
+    <w:p>
+      <w:pPr>
+        <w:jc w:val="both"/>
+        <w:rPr>
+          <w:rFonts w:ascii="Times New Roman" w:hAnsi="Times New Roman" w:cs="Times New Roman"/>
+        </w:rPr>
+      </w:pPr>
+      <w:r>
+        <w:rPr>
+          <w:rFonts w:ascii="Times New Roman" w:hAnsi="Times New Roman" w:cs="Times New Roman"/>
+        </w:rPr>
+        <w:lastRenderedPageBreak/>
+        <w:t>December 8, 2025</w:t>
       </w:r>
     </w:p>
     <w:p>
@@ -902,91 +1516,49 @@
         <w:pStyle w:val="ListParagraph"/>
         <w:numPr>
           <w:ilvl w:val="0"/>
-          <w:numId w:val="6"/>
+          <w:numId w:val="7"/>
         </w:numPr>
-        <w:rPr>
-          <w:rFonts w:ascii="Times New Roman" w:hAnsi="Times New Roman" w:cs="Times New Roman"/>
-        </w:rPr>
-      </w:pPr>
-      <w:r>
-        <w:rPr>
-          <w:rFonts w:ascii="Times New Roman" w:hAnsi="Times New Roman" w:cs="Times New Roman"/>
-        </w:rPr>
-        <w:t xml:space="preserve">Complete methods </w:t>
-      </w:r>
-      <w:r>
-        <w:rPr>
-          <w:rFonts w:ascii="Times New Roman" w:hAnsi="Times New Roman" w:cs="Times New Roman"/>
-        </w:rPr>
-        <w:t>2 and 3</w:t>
-      </w:r>
-    </w:p>
-    <w:p>
-      <w:pPr>
-        <w:pStyle w:val="ListParagraph"/>
-        <w:numPr>
-          <w:ilvl w:val="1"/>
-          <w:numId w:val="6"/>
-        </w:numPr>
-        <w:rPr>
-          <w:rFonts w:ascii="Times New Roman" w:hAnsi="Times New Roman" w:cs="Times New Roman"/>
-        </w:rPr>
-      </w:pPr>
-      <w:r>
-        <w:rPr>
-          <w:rFonts w:ascii="Times New Roman" w:hAnsi="Times New Roman" w:cs="Times New Roman"/>
-        </w:rPr>
-        <w:t>2. Remove Person</w:t>
-      </w:r>
-    </w:p>
-    <w:p>
-      <w:pPr>
-        <w:pStyle w:val="ListParagraph"/>
-        <w:numPr>
-          <w:ilvl w:val="1"/>
-          <w:numId w:val="6"/>
-        </w:numPr>
-        <w:rPr>
-          <w:rFonts w:ascii="Times New Roman" w:hAnsi="Times New Roman" w:cs="Times New Roman"/>
-        </w:rPr>
-      </w:pPr>
-      <w:r>
-        <w:rPr>
-          <w:rFonts w:ascii="Times New Roman" w:hAnsi="Times New Roman" w:cs="Times New Roman"/>
-        </w:rPr>
-        <w:t xml:space="preserve">3. Display ALL </w:t>
-      </w:r>
-      <w:proofErr w:type="gramStart"/>
-      <w:r>
-        <w:rPr>
-          <w:rFonts w:ascii="Times New Roman" w:hAnsi="Times New Roman" w:cs="Times New Roman"/>
-        </w:rPr>
-        <w:t>persons</w:t>
-      </w:r>
-      <w:proofErr w:type="gramEnd"/>
+        <w:jc w:val="both"/>
+        <w:rPr>
+          <w:rFonts w:ascii="Times New Roman" w:hAnsi="Times New Roman" w:cs="Times New Roman"/>
+        </w:rPr>
+      </w:pPr>
+      <w:r>
+        <w:rPr>
+          <w:rFonts w:ascii="Times New Roman" w:hAnsi="Times New Roman" w:cs="Times New Roman"/>
+        </w:rPr>
+        <w:t xml:space="preserve">Complete method 5 </w:t>
+      </w:r>
+      <w:r>
+        <w:rPr>
+          <w:rFonts w:ascii="Times New Roman" w:hAnsi="Times New Roman" w:cs="Times New Roman"/>
+        </w:rPr>
+        <w:t>(counting person types)</w:t>
+      </w:r>
     </w:p>
     <w:p>
       <w:pPr>
         <w:pStyle w:val="ListParagraph"/>
         <w:numPr>
           <w:ilvl w:val="0"/>
-          <w:numId w:val="6"/>
+          <w:numId w:val="7"/>
         </w:numPr>
-        <w:rPr>
-          <w:rFonts w:ascii="Times New Roman" w:hAnsi="Times New Roman" w:cs="Times New Roman"/>
-        </w:rPr>
-      </w:pPr>
-      <w:r>
-        <w:rPr>
-          <w:rFonts w:ascii="Times New Roman" w:hAnsi="Times New Roman" w:cs="Times New Roman"/>
-        </w:rPr>
-        <w:t xml:space="preserve">Add a remove option to the file management method; now has </w:t>
-      </w:r>
-      <w:r>
-        <w:rPr>
-          <w:rFonts w:ascii="Times New Roman" w:hAnsi="Times New Roman" w:cs="Times New Roman"/>
-        </w:rPr>
-        <w:t>write to existing file, create new, and remove.</w:t>
+        <w:jc w:val="both"/>
+        <w:rPr>
+          <w:rFonts w:ascii="Times New Roman" w:hAnsi="Times New Roman" w:cs="Times New Roman"/>
+        </w:rPr>
+      </w:pPr>
+      <w:r>
+        <w:rPr>
+          <w:rFonts w:ascii="Times New Roman" w:hAnsi="Times New Roman" w:cs="Times New Roman"/>
+        </w:rPr>
+        <w:t xml:space="preserve">Created </w:t>
+      </w:r>
+      <w:r>
+        <w:rPr>
+          <w:rFonts w:ascii="Times New Roman" w:hAnsi="Times New Roman" w:cs="Times New Roman"/>
+        </w:rPr>
+        <w:t>method 7 (payroll management)</w:t>
       </w:r>
     </w:p>
     <w:p>
@@ -994,23 +1566,30 @@
         <w:pStyle w:val="ListParagraph"/>
         <w:numPr>
           <w:ilvl w:val="0"/>
-          <w:numId w:val="6"/>
+          <w:numId w:val="7"/>
         </w:numPr>
-        <w:rPr>
-          <w:rFonts w:ascii="Times New Roman" w:hAnsi="Times New Roman" w:cs="Times New Roman"/>
-        </w:rPr>
-      </w:pPr>
-      <w:r>
-        <w:rPr>
-          <w:rFonts w:ascii="Times New Roman" w:hAnsi="Times New Roman" w:cs="Times New Roman"/>
-        </w:rPr>
-        <w:t>Need to finish</w:t>
-      </w:r>
-      <w:r>
-        <w:rPr>
-          <w:rFonts w:ascii="Times New Roman" w:hAnsi="Times New Roman" w:cs="Times New Roman"/>
-        </w:rPr>
-        <w:t xml:space="preserve"> 4 and 5 methods</w:t>
+        <w:jc w:val="both"/>
+        <w:rPr>
+          <w:rFonts w:ascii="Times New Roman" w:hAnsi="Times New Roman" w:cs="Times New Roman"/>
+        </w:rPr>
+      </w:pPr>
+      <w:r>
+        <w:rPr>
+          <w:rFonts w:ascii="Times New Roman" w:hAnsi="Times New Roman" w:cs="Times New Roman"/>
+        </w:rPr>
+        <w:t>I don’t</w:t>
+      </w:r>
+      <w:r>
+        <w:rPr>
+          <w:rFonts w:ascii="Times New Roman" w:hAnsi="Times New Roman" w:cs="Times New Roman"/>
+        </w:rPr>
+        <w:t xml:space="preserve"> have time and some skill</w:t>
+      </w:r>
+      <w:r>
+        <w:rPr>
+          <w:rFonts w:ascii="Times New Roman" w:hAnsi="Times New Roman" w:cs="Times New Roman"/>
+        </w:rPr>
+        <w:t xml:space="preserve"> (i.e., for method 7) to finish 4 and 7. So I locked them and printed a message that it hasn’t been implemented yet.</w:t>
       </w:r>
     </w:p>
     <w:p>
@@ -1018,41 +1597,449 @@
         <w:pStyle w:val="ListParagraph"/>
         <w:numPr>
           <w:ilvl w:val="0"/>
-          <w:numId w:val="6"/>
+          <w:numId w:val="7"/>
         </w:numPr>
-        <w:rPr>
-          <w:rFonts w:ascii="Times New Roman" w:hAnsi="Times New Roman" w:cs="Times New Roman"/>
-        </w:rPr>
-      </w:pPr>
-      <w:r>
-        <w:rPr>
-          <w:rFonts w:ascii="Times New Roman" w:hAnsi="Times New Roman" w:cs="Times New Roman"/>
-        </w:rPr>
-        <w:t xml:space="preserve">Pushed changes to GitHub later due to traveling back </w:t>
-      </w:r>
-      <w:r>
-        <w:rPr>
-          <w:rFonts w:ascii="Times New Roman" w:hAnsi="Times New Roman" w:cs="Times New Roman"/>
-        </w:rPr>
-        <w:t>from hometown.</w:t>
-      </w:r>
-    </w:p>
-    <w:p>
-      <w:pPr>
-        <w:rPr>
-          <w:rFonts w:ascii="Times New Roman" w:hAnsi="Times New Roman" w:cs="Times New Roman"/>
-        </w:rPr>
-      </w:pPr>
-    </w:p>
-    <w:p>
-      <w:pPr>
+        <w:jc w:val="both"/>
+        <w:rPr>
+          <w:rFonts w:ascii="Times New Roman" w:hAnsi="Times New Roman" w:cs="Times New Roman"/>
+        </w:rPr>
+      </w:pPr>
+      <w:r>
+        <w:rPr>
+          <w:rFonts w:ascii="Times New Roman" w:hAnsi="Times New Roman" w:cs="Times New Roman"/>
+        </w:rPr>
+        <w:t>Finishing</w:t>
+      </w:r>
+      <w:r>
+        <w:rPr>
+          <w:rFonts w:ascii="Times New Roman" w:hAnsi="Times New Roman" w:cs="Times New Roman"/>
+        </w:rPr>
+        <w:t xml:space="preserve"> all pre and post comments for methods.</w:t>
+      </w:r>
+    </w:p>
+    <w:p>
+      <w:pPr>
+        <w:pStyle w:val="ListParagraph"/>
+        <w:numPr>
+          <w:ilvl w:val="0"/>
+          <w:numId w:val="7"/>
+        </w:numPr>
+        <w:jc w:val="both"/>
+        <w:rPr>
+          <w:rFonts w:ascii="Times New Roman" w:hAnsi="Times New Roman" w:cs="Times New Roman"/>
+        </w:rPr>
+      </w:pPr>
+      <w:r>
+        <w:rPr>
+          <w:rFonts w:ascii="Times New Roman" w:hAnsi="Times New Roman" w:cs="Times New Roman"/>
+        </w:rPr>
+        <w:t>Double-checking</w:t>
+      </w:r>
+      <w:r>
+        <w:rPr>
+          <w:rFonts w:ascii="Times New Roman" w:hAnsi="Times New Roman" w:cs="Times New Roman"/>
+        </w:rPr>
+        <w:t xml:space="preserve"> my code to see if there is any</w:t>
+      </w:r>
+      <w:r>
+        <w:rPr>
+          <w:rFonts w:ascii="Times New Roman" w:hAnsi="Times New Roman" w:cs="Times New Roman"/>
+        </w:rPr>
+        <w:t xml:space="preserve"> other way to make it better (i.e., using a different structure or something along those lines)</w:t>
+      </w:r>
+    </w:p>
+    <w:p>
+      <w:pPr>
+        <w:ind w:left="360"/>
+        <w:jc w:val="both"/>
+        <w:rPr>
+          <w:rFonts w:ascii="Times New Roman" w:hAnsi="Times New Roman" w:cs="Times New Roman"/>
+        </w:rPr>
+      </w:pPr>
+    </w:p>
+    <w:p>
+      <w:pPr>
+        <w:ind w:left="360"/>
+        <w:jc w:val="both"/>
+        <w:rPr>
+          <w:rFonts w:ascii="Times New Roman" w:hAnsi="Times New Roman" w:cs="Times New Roman"/>
+        </w:rPr>
+      </w:pPr>
+    </w:p>
+    <w:p>
+      <w:pPr>
+        <w:ind w:left="360"/>
+        <w:jc w:val="both"/>
+        <w:rPr>
+          <w:rFonts w:ascii="Times New Roman" w:hAnsi="Times New Roman" w:cs="Times New Roman"/>
+        </w:rPr>
+      </w:pPr>
+      <w:r>
+        <w:rPr>
+          <w:rFonts w:ascii="Times New Roman" w:hAnsi="Times New Roman" w:cs="Times New Roman"/>
+          <w:noProof/>
+        </w:rPr>
+        <w:drawing>
+          <wp:anchor distT="0" distB="0" distL="114300" distR="114300" simplePos="0" relativeHeight="251663360" behindDoc="1" locked="0" layoutInCell="1" allowOverlap="1" wp14:anchorId="1202CAA4" wp14:editId="5BBBCA57">
+            <wp:simplePos x="0" y="0"/>
+            <wp:positionH relativeFrom="margin">
+              <wp:align>center</wp:align>
+            </wp:positionH>
+            <wp:positionV relativeFrom="paragraph">
+              <wp:posOffset>351051</wp:posOffset>
+            </wp:positionV>
+            <wp:extent cx="6504940" cy="4064635"/>
+            <wp:effectExtent l="0" t="0" r="0" b="0"/>
+            <wp:wrapTight wrapText="bothSides">
+              <wp:wrapPolygon edited="0">
+                <wp:start x="0" y="0"/>
+                <wp:lineTo x="0" y="21462"/>
+                <wp:lineTo x="21507" y="21462"/>
+                <wp:lineTo x="21507" y="0"/>
+                <wp:lineTo x="0" y="0"/>
+              </wp:wrapPolygon>
+            </wp:wrapTight>
+            <wp:docPr id="396936225" name="Picture 1" descr="A computer screen shot of a computer screen&#10;&#10;AI-generated content may be incorrect."/>
+            <wp:cNvGraphicFramePr>
+              <a:graphicFrameLocks xmlns:a="http://schemas.openxmlformats.org/drawingml/2006/main" noChangeAspect="1"/>
+            </wp:cNvGraphicFramePr>
+            <a:graphic xmlns:a="http://schemas.openxmlformats.org/drawingml/2006/main">
+              <a:graphicData uri="http://schemas.openxmlformats.org/drawingml/2006/picture">
+                <pic:pic xmlns:pic="http://schemas.openxmlformats.org/drawingml/2006/picture">
+                  <pic:nvPicPr>
+                    <pic:cNvPr id="396936225" name="Picture 1" descr="A computer screen shot of a computer screen&#10;&#10;AI-generated content may be incorrect."/>
+                    <pic:cNvPicPr/>
+                  </pic:nvPicPr>
+                  <pic:blipFill>
+                    <a:blip r:embed="rId12" cstate="print">
+                      <a:extLst>
+                        <a:ext uri="{28A0092B-C50C-407E-A947-70E740481C1C}">
+                          <a14:useLocalDpi xmlns:a14="http://schemas.microsoft.com/office/drawing/2010/main" val="0"/>
+                        </a:ext>
+                      </a:extLst>
+                    </a:blip>
+                    <a:stretch>
+                      <a:fillRect/>
+                    </a:stretch>
+                  </pic:blipFill>
+                  <pic:spPr>
+                    <a:xfrm>
+                      <a:off x="0" y="0"/>
+                      <a:ext cx="6504940" cy="4064635"/>
+                    </a:xfrm>
+                    <a:prstGeom prst="rect">
+                      <a:avLst/>
+                    </a:prstGeom>
+                  </pic:spPr>
+                </pic:pic>
+              </a:graphicData>
+            </a:graphic>
+            <wp14:sizeRelH relativeFrom="margin">
+              <wp14:pctWidth>0</wp14:pctWidth>
+            </wp14:sizeRelH>
+            <wp14:sizeRelV relativeFrom="margin">
+              <wp14:pctHeight>0</wp14:pctHeight>
+            </wp14:sizeRelV>
+          </wp:anchor>
+        </w:drawing>
+      </w:r>
+    </w:p>
+    <w:p>
+      <w:pPr>
+        <w:ind w:left="360"/>
+        <w:jc w:val="both"/>
+        <w:rPr>
+          <w:rFonts w:ascii="Times New Roman" w:hAnsi="Times New Roman" w:cs="Times New Roman"/>
+        </w:rPr>
+      </w:pPr>
+    </w:p>
+    <w:p>
+      <w:pPr>
+        <w:ind w:left="360"/>
+        <w:jc w:val="both"/>
+        <w:rPr>
+          <w:rFonts w:ascii="Times New Roman" w:hAnsi="Times New Roman" w:cs="Times New Roman"/>
+        </w:rPr>
+      </w:pPr>
+    </w:p>
+    <w:p>
+      <w:pPr>
+        <w:ind w:left="360"/>
+        <w:jc w:val="both"/>
+        <w:rPr>
+          <w:rFonts w:ascii="Times New Roman" w:hAnsi="Times New Roman" w:cs="Times New Roman"/>
+        </w:rPr>
+      </w:pPr>
+    </w:p>
+    <w:p>
+      <w:pPr>
+        <w:jc w:val="both"/>
+        <w:rPr>
+          <w:rFonts w:ascii="Times New Roman" w:hAnsi="Times New Roman" w:cs="Times New Roman"/>
+        </w:rPr>
+      </w:pPr>
+    </w:p>
+    <w:p>
+      <w:pPr>
+        <w:ind w:left="360"/>
+        <w:jc w:val="both"/>
+        <w:rPr>
+          <w:rFonts w:ascii="Times New Roman" w:hAnsi="Times New Roman" w:cs="Times New Roman"/>
+        </w:rPr>
+      </w:pPr>
+      <w:r>
+        <w:rPr>
+          <w:rFonts w:ascii="Times New Roman" w:hAnsi="Times New Roman" w:cs="Times New Roman"/>
+        </w:rPr>
+        <w:lastRenderedPageBreak/>
+        <w:t>FINAL PROJECT SUMMARY POINTS</w:t>
+      </w:r>
+    </w:p>
+    <w:p>
+      <w:pPr>
+        <w:pStyle w:val="ListParagraph"/>
+        <w:numPr>
+          <w:ilvl w:val="0"/>
+          <w:numId w:val="8"/>
+        </w:numPr>
+        <w:jc w:val="both"/>
+        <w:rPr>
+          <w:rFonts w:ascii="Times New Roman" w:hAnsi="Times New Roman" w:cs="Times New Roman"/>
+        </w:rPr>
+      </w:pPr>
+      <w:r>
+        <w:rPr>
+          <w:rFonts w:ascii="Times New Roman" w:hAnsi="Times New Roman" w:cs="Times New Roman"/>
+        </w:rPr>
+        <w:t>I chose this idea for my final project because I felt like it was something I could come back to later and expand on. There’s still a lot more I could do with it, like adding passwords and security features to access restricted information once I learn how to implement those.</w:t>
+      </w:r>
+    </w:p>
+    <w:p>
+      <w:pPr>
+        <w:pStyle w:val="ListParagraph"/>
+        <w:numPr>
+          <w:ilvl w:val="0"/>
+          <w:numId w:val="8"/>
+        </w:numPr>
+        <w:jc w:val="both"/>
+        <w:rPr>
+          <w:rFonts w:ascii="Times New Roman" w:hAnsi="Times New Roman" w:cs="Times New Roman"/>
+        </w:rPr>
+      </w:pPr>
+      <w:r>
+        <w:rPr>
+          <w:rFonts w:ascii="Times New Roman" w:hAnsi="Times New Roman" w:cs="Times New Roman"/>
+        </w:rPr>
+        <w:t xml:space="preserve">Even though I </w:t>
+      </w:r>
+      <w:proofErr w:type="gramStart"/>
+      <w:r>
+        <w:rPr>
+          <w:rFonts w:ascii="Times New Roman" w:hAnsi="Times New Roman" w:cs="Times New Roman"/>
+        </w:rPr>
+        <w:t>wasn’t able to</w:t>
+      </w:r>
+      <w:proofErr w:type="gramEnd"/>
+      <w:r>
+        <w:rPr>
+          <w:rFonts w:ascii="Times New Roman" w:hAnsi="Times New Roman" w:cs="Times New Roman"/>
+        </w:rPr>
+        <w:t xml:space="preserve"> finish methods 4 and 7 (searching for a person and payroll management), I’m confident that my code works at the level it should </w:t>
+      </w:r>
+      <w:proofErr w:type="gramStart"/>
+      <w:r>
+        <w:rPr>
+          <w:rFonts w:ascii="Times New Roman" w:hAnsi="Times New Roman" w:cs="Times New Roman"/>
+        </w:rPr>
+        <w:t>for</w:t>
+      </w:r>
+      <w:proofErr w:type="gramEnd"/>
+      <w:r>
+        <w:rPr>
+          <w:rFonts w:ascii="Times New Roman" w:hAnsi="Times New Roman" w:cs="Times New Roman"/>
+        </w:rPr>
+        <w:t xml:space="preserve"> this course.</w:t>
+      </w:r>
+    </w:p>
+    <w:p>
+      <w:pPr>
+        <w:pStyle w:val="ListParagraph"/>
+        <w:numPr>
+          <w:ilvl w:val="0"/>
+          <w:numId w:val="8"/>
+        </w:numPr>
+        <w:jc w:val="both"/>
+        <w:rPr>
+          <w:rFonts w:ascii="Times New Roman" w:hAnsi="Times New Roman" w:cs="Times New Roman"/>
+        </w:rPr>
+      </w:pPr>
+      <w:r>
+        <w:rPr>
+          <w:rFonts w:ascii="Times New Roman" w:hAnsi="Times New Roman" w:cs="Times New Roman"/>
+        </w:rPr>
+        <w:t xml:space="preserve">One of my biggest challenges was dealing with helper methods/functions. Honestly, the best thing I could have done was </w:t>
+      </w:r>
+      <w:proofErr w:type="gramStart"/>
+      <w:r>
+        <w:rPr>
+          <w:rFonts w:ascii="Times New Roman" w:hAnsi="Times New Roman" w:cs="Times New Roman"/>
+        </w:rPr>
+        <w:t>plan ahead</w:t>
+      </w:r>
+      <w:proofErr w:type="gramEnd"/>
+      <w:r>
+        <w:rPr>
+          <w:rFonts w:ascii="Times New Roman" w:hAnsi="Times New Roman" w:cs="Times New Roman"/>
+        </w:rPr>
+        <w:t xml:space="preserve"> and write down what methods I might need. Instead, I didn’t plan enough, and I kept running into roadblocks when I needed to figure out how to move forward or get my main method to work the way it should. Whenever I realized I needed a helper method, I had to stop and think about what exactly that method was supposed to do.</w:t>
+      </w:r>
+    </w:p>
+    <w:p>
+      <w:pPr>
+        <w:pStyle w:val="ListParagraph"/>
+        <w:numPr>
+          <w:ilvl w:val="0"/>
+          <w:numId w:val="8"/>
+        </w:numPr>
+        <w:jc w:val="both"/>
+        <w:rPr>
+          <w:rFonts w:ascii="Times New Roman" w:hAnsi="Times New Roman" w:cs="Times New Roman"/>
+        </w:rPr>
+      </w:pPr>
+      <w:r>
+        <w:rPr>
+          <w:rFonts w:ascii="Times New Roman" w:hAnsi="Times New Roman" w:cs="Times New Roman"/>
+          <w:noProof/>
+        </w:rPr>
+        <w:drawing>
+          <wp:anchor distT="0" distB="0" distL="114300" distR="114300" simplePos="0" relativeHeight="251664384" behindDoc="1" locked="0" layoutInCell="1" allowOverlap="1" wp14:anchorId="65B3A680" wp14:editId="6131F9A8">
+            <wp:simplePos x="0" y="0"/>
+            <wp:positionH relativeFrom="column">
+              <wp:posOffset>2451253</wp:posOffset>
+            </wp:positionH>
+            <wp:positionV relativeFrom="paragraph">
+              <wp:posOffset>279421</wp:posOffset>
+            </wp:positionV>
+            <wp:extent cx="3515360" cy="836930"/>
+            <wp:effectExtent l="0" t="0" r="8890" b="1270"/>
+            <wp:wrapTight wrapText="bothSides">
+              <wp:wrapPolygon edited="0">
+                <wp:start x="0" y="0"/>
+                <wp:lineTo x="0" y="21141"/>
+                <wp:lineTo x="21538" y="21141"/>
+                <wp:lineTo x="21538" y="0"/>
+                <wp:lineTo x="0" y="0"/>
+              </wp:wrapPolygon>
+            </wp:wrapTight>
+            <wp:docPr id="431641987" name="Picture 2" descr="A computer screen with text on it&#10;&#10;AI-generated content may be incorrect."/>
+            <wp:cNvGraphicFramePr>
+              <a:graphicFrameLocks xmlns:a="http://schemas.openxmlformats.org/drawingml/2006/main" noChangeAspect="1"/>
+            </wp:cNvGraphicFramePr>
+            <a:graphic xmlns:a="http://schemas.openxmlformats.org/drawingml/2006/main">
+              <a:graphicData uri="http://schemas.openxmlformats.org/drawingml/2006/picture">
+                <pic:pic xmlns:pic="http://schemas.openxmlformats.org/drawingml/2006/picture">
+                  <pic:nvPicPr>
+                    <pic:cNvPr id="431641987" name="Picture 2" descr="A computer screen with text on it&#10;&#10;AI-generated content may be incorrect."/>
+                    <pic:cNvPicPr/>
+                  </pic:nvPicPr>
+                  <pic:blipFill>
+                    <a:blip r:embed="rId13" cstate="print">
+                      <a:extLst>
+                        <a:ext uri="{28A0092B-C50C-407E-A947-70E740481C1C}">
+                          <a14:useLocalDpi xmlns:a14="http://schemas.microsoft.com/office/drawing/2010/main" val="0"/>
+                        </a:ext>
+                      </a:extLst>
+                    </a:blip>
+                    <a:stretch>
+                      <a:fillRect/>
+                    </a:stretch>
+                  </pic:blipFill>
+                  <pic:spPr>
+                    <a:xfrm>
+                      <a:off x="0" y="0"/>
+                      <a:ext cx="3515360" cy="836930"/>
+                    </a:xfrm>
+                    <a:prstGeom prst="rect">
+                      <a:avLst/>
+                    </a:prstGeom>
+                  </pic:spPr>
+                </pic:pic>
+              </a:graphicData>
+            </a:graphic>
+            <wp14:sizeRelH relativeFrom="margin">
+              <wp14:pctWidth>0</wp14:pctWidth>
+            </wp14:sizeRelH>
+            <wp14:sizeRelV relativeFrom="margin">
+              <wp14:pctHeight>0</wp14:pctHeight>
+            </wp14:sizeRelV>
+          </wp:anchor>
+        </w:drawing>
+      </w:r>
+      <w:r>
+        <w:rPr>
+          <w:rFonts w:ascii="Times New Roman" w:hAnsi="Times New Roman" w:cs="Times New Roman"/>
+        </w:rPr>
+        <w:t xml:space="preserve">I forgot to mention that for my deletion methods, I looked up how to delete a file or a row of information. I learned that using </w:t>
+      </w:r>
+      <w:proofErr w:type="gramStart"/>
+      <w:r>
+        <w:rPr>
+          <w:rFonts w:ascii="Times New Roman" w:hAnsi="Times New Roman" w:cs="Times New Roman"/>
+        </w:rPr>
+        <w:t>the .delete</w:t>
+      </w:r>
+      <w:proofErr w:type="gramEnd"/>
+      <w:r>
+        <w:rPr>
+          <w:rFonts w:ascii="Times New Roman" w:hAnsi="Times New Roman" w:cs="Times New Roman"/>
+        </w:rPr>
+        <w:t xml:space="preserve">() function with the file name </w:t>
+      </w:r>
+      <w:proofErr w:type="gramStart"/>
+      <w:r>
+        <w:rPr>
+          <w:rFonts w:ascii="Times New Roman" w:hAnsi="Times New Roman" w:cs="Times New Roman"/>
+        </w:rPr>
+        <w:t>actually deletes</w:t>
+      </w:r>
+      <w:proofErr w:type="gramEnd"/>
+      <w:r>
+        <w:rPr>
+          <w:rFonts w:ascii="Times New Roman" w:hAnsi="Times New Roman" w:cs="Times New Roman"/>
+        </w:rPr>
+        <w:t xml:space="preserve"> the file permanently — it doesn’t go to the recycle bin. It also returns a Boolean value of true if the deletion works. I used that Boolean in an if/else statement so the program can tell the user whether the file was successfully deleted.</w:t>
+      </w:r>
+    </w:p>
+    <w:p>
+      <w:pPr>
+        <w:pStyle w:val="ListParagraph"/>
+        <w:numPr>
+          <w:ilvl w:val="0"/>
+          <w:numId w:val="8"/>
+        </w:numPr>
+        <w:jc w:val="both"/>
+        <w:rPr>
+          <w:rFonts w:ascii="Times New Roman" w:hAnsi="Times New Roman" w:cs="Times New Roman"/>
+        </w:rPr>
+      </w:pPr>
+      <w:r>
+        <w:rPr>
+          <w:rFonts w:ascii="Times New Roman" w:hAnsi="Times New Roman" w:cs="Times New Roman"/>
+        </w:rPr>
+        <w:t>For my “remove person from file” method, I wasn’t sure if there was a faster built-in call to remove a specific person. After looking it up, I found out that a common workaround is to rewrite the entire file but skip the person you want to remove. This basically gives the illusion that the program removed their information, even though it just rewrote everything. Looking back, I don’t think this would be the best approach for larger files with a lot more data than the small test ones I used. In the future, I’d like to figure out a more efficient way to handle removal when working with bigger files.</w:t>
+      </w:r>
+    </w:p>
+    <w:p>
+      <w:pPr>
+        <w:ind w:left="720"/>
+        <w:jc w:val="both"/>
         <w:rPr>
           <w:rFonts w:ascii="Times New Roman" w:hAnsi="Times New Roman" w:cs="Times New Roman"/>
         </w:rPr>
       </w:pPr>
     </w:p>
     <w:sectPr>
-      <w:headerReference w:type="default" r:id="rId12"/>
+      <w:headerReference w:type="default" r:id="rId14"/>
       <w:pgSz w:w="12240" w:h="15840"/>
       <w:pgMar w:top="1440" w:right="1440" w:bottom="1440" w:left="1440" w:header="720" w:footer="720" w:gutter="0"/>
       <w:cols w:space="720"/>
@@ -1366,6 +2353,119 @@
     </w:lvl>
   </w:abstractNum>
   <w:abstractNum w:abstractNumId="2" w15:restartNumberingAfterBreak="0">
+    <w:nsid w:val="23AF17C8"/>
+    <w:multiLevelType w:val="hybridMultilevel"/>
+    <w:tmpl w:val="54D2500E"/>
+    <w:lvl w:ilvl="0" w:tplc="04090009">
+      <w:start w:val="1"/>
+      <w:numFmt w:val="bullet"/>
+      <w:lvlText w:val=""/>
+      <w:lvlJc w:val="left"/>
+      <w:pPr>
+        <w:ind w:left="1080" w:hanging="360"/>
+      </w:pPr>
+      <w:rPr>
+        <w:rFonts w:ascii="Wingdings" w:hAnsi="Wingdings" w:hint="default"/>
+      </w:rPr>
+    </w:lvl>
+    <w:lvl w:ilvl="1" w:tplc="04090003" w:tentative="1">
+      <w:start w:val="1"/>
+      <w:numFmt w:val="bullet"/>
+      <w:lvlText w:val="o"/>
+      <w:lvlJc w:val="left"/>
+      <w:pPr>
+        <w:ind w:left="1800" w:hanging="360"/>
+      </w:pPr>
+      <w:rPr>
+        <w:rFonts w:ascii="Courier New" w:hAnsi="Courier New" w:cs="Courier New" w:hint="default"/>
+      </w:rPr>
+    </w:lvl>
+    <w:lvl w:ilvl="2" w:tplc="04090005" w:tentative="1">
+      <w:start w:val="1"/>
+      <w:numFmt w:val="bullet"/>
+      <w:lvlText w:val=""/>
+      <w:lvlJc w:val="left"/>
+      <w:pPr>
+        <w:ind w:left="2520" w:hanging="360"/>
+      </w:pPr>
+      <w:rPr>
+        <w:rFonts w:ascii="Wingdings" w:hAnsi="Wingdings" w:hint="default"/>
+      </w:rPr>
+    </w:lvl>
+    <w:lvl w:ilvl="3" w:tplc="04090001" w:tentative="1">
+      <w:start w:val="1"/>
+      <w:numFmt w:val="bullet"/>
+      <w:lvlText w:val=""/>
+      <w:lvlJc w:val="left"/>
+      <w:pPr>
+        <w:ind w:left="3240" w:hanging="360"/>
+      </w:pPr>
+      <w:rPr>
+        <w:rFonts w:ascii="Symbol" w:hAnsi="Symbol" w:hint="default"/>
+      </w:rPr>
+    </w:lvl>
+    <w:lvl w:ilvl="4" w:tplc="04090003" w:tentative="1">
+      <w:start w:val="1"/>
+      <w:numFmt w:val="bullet"/>
+      <w:lvlText w:val="o"/>
+      <w:lvlJc w:val="left"/>
+      <w:pPr>
+        <w:ind w:left="3960" w:hanging="360"/>
+      </w:pPr>
+      <w:rPr>
+        <w:rFonts w:ascii="Courier New" w:hAnsi="Courier New" w:cs="Courier New" w:hint="default"/>
+      </w:rPr>
+    </w:lvl>
+    <w:lvl w:ilvl="5" w:tplc="04090005" w:tentative="1">
+      <w:start w:val="1"/>
+      <w:numFmt w:val="bullet"/>
+      <w:lvlText w:val=""/>
+      <w:lvlJc w:val="left"/>
+      <w:pPr>
+        <w:ind w:left="4680" w:hanging="360"/>
+      </w:pPr>
+      <w:rPr>
+        <w:rFonts w:ascii="Wingdings" w:hAnsi="Wingdings" w:hint="default"/>
+      </w:rPr>
+    </w:lvl>
+    <w:lvl w:ilvl="6" w:tplc="04090001" w:tentative="1">
+      <w:start w:val="1"/>
+      <w:numFmt w:val="bullet"/>
+      <w:lvlText w:val=""/>
+      <w:lvlJc w:val="left"/>
+      <w:pPr>
+        <w:ind w:left="5400" w:hanging="360"/>
+      </w:pPr>
+      <w:rPr>
+        <w:rFonts w:ascii="Symbol" w:hAnsi="Symbol" w:hint="default"/>
+      </w:rPr>
+    </w:lvl>
+    <w:lvl w:ilvl="7" w:tplc="04090003" w:tentative="1">
+      <w:start w:val="1"/>
+      <w:numFmt w:val="bullet"/>
+      <w:lvlText w:val="o"/>
+      <w:lvlJc w:val="left"/>
+      <w:pPr>
+        <w:ind w:left="6120" w:hanging="360"/>
+      </w:pPr>
+      <w:rPr>
+        <w:rFonts w:ascii="Courier New" w:hAnsi="Courier New" w:cs="Courier New" w:hint="default"/>
+      </w:rPr>
+    </w:lvl>
+    <w:lvl w:ilvl="8" w:tplc="04090005" w:tentative="1">
+      <w:start w:val="1"/>
+      <w:numFmt w:val="bullet"/>
+      <w:lvlText w:val=""/>
+      <w:lvlJc w:val="left"/>
+      <w:pPr>
+        <w:ind w:left="6840" w:hanging="360"/>
+      </w:pPr>
+      <w:rPr>
+        <w:rFonts w:ascii="Wingdings" w:hAnsi="Wingdings" w:hint="default"/>
+      </w:rPr>
+    </w:lvl>
+  </w:abstractNum>
+  <w:abstractNum w:abstractNumId="3" w15:restartNumberingAfterBreak="0">
     <w:nsid w:val="4B9B4B9A"/>
     <w:multiLevelType w:val="hybridMultilevel"/>
     <w:tmpl w:val="5A3E60BA"/>
@@ -1478,7 +2578,7 @@
       </w:rPr>
     </w:lvl>
   </w:abstractNum>
-  <w:abstractNum w:abstractNumId="3" w15:restartNumberingAfterBreak="0">
+  <w:abstractNum w:abstractNumId="4" w15:restartNumberingAfterBreak="0">
     <w:nsid w:val="52A6740A"/>
     <w:multiLevelType w:val="hybridMultilevel"/>
     <w:tmpl w:val="F94C618E"/>
@@ -1591,7 +2691,120 @@
       </w:rPr>
     </w:lvl>
   </w:abstractNum>
-  <w:abstractNum w:abstractNumId="4" w15:restartNumberingAfterBreak="0">
+  <w:abstractNum w:abstractNumId="5" w15:restartNumberingAfterBreak="0">
+    <w:nsid w:val="5A455BFB"/>
+    <w:multiLevelType w:val="hybridMultilevel"/>
+    <w:tmpl w:val="CF18544A"/>
+    <w:lvl w:ilvl="0" w:tplc="04090001">
+      <w:start w:val="1"/>
+      <w:numFmt w:val="bullet"/>
+      <w:lvlText w:val=""/>
+      <w:lvlJc w:val="left"/>
+      <w:pPr>
+        <w:ind w:left="720" w:hanging="360"/>
+      </w:pPr>
+      <w:rPr>
+        <w:rFonts w:ascii="Symbol" w:hAnsi="Symbol" w:hint="default"/>
+      </w:rPr>
+    </w:lvl>
+    <w:lvl w:ilvl="1" w:tplc="04090003" w:tentative="1">
+      <w:start w:val="1"/>
+      <w:numFmt w:val="bullet"/>
+      <w:lvlText w:val="o"/>
+      <w:lvlJc w:val="left"/>
+      <w:pPr>
+        <w:ind w:left="1440" w:hanging="360"/>
+      </w:pPr>
+      <w:rPr>
+        <w:rFonts w:ascii="Courier New" w:hAnsi="Courier New" w:cs="Courier New" w:hint="default"/>
+      </w:rPr>
+    </w:lvl>
+    <w:lvl w:ilvl="2" w:tplc="04090005" w:tentative="1">
+      <w:start w:val="1"/>
+      <w:numFmt w:val="bullet"/>
+      <w:lvlText w:val=""/>
+      <w:lvlJc w:val="left"/>
+      <w:pPr>
+        <w:ind w:left="2160" w:hanging="360"/>
+      </w:pPr>
+      <w:rPr>
+        <w:rFonts w:ascii="Wingdings" w:hAnsi="Wingdings" w:hint="default"/>
+      </w:rPr>
+    </w:lvl>
+    <w:lvl w:ilvl="3" w:tplc="04090001" w:tentative="1">
+      <w:start w:val="1"/>
+      <w:numFmt w:val="bullet"/>
+      <w:lvlText w:val=""/>
+      <w:lvlJc w:val="left"/>
+      <w:pPr>
+        <w:ind w:left="2880" w:hanging="360"/>
+      </w:pPr>
+      <w:rPr>
+        <w:rFonts w:ascii="Symbol" w:hAnsi="Symbol" w:hint="default"/>
+      </w:rPr>
+    </w:lvl>
+    <w:lvl w:ilvl="4" w:tplc="04090003" w:tentative="1">
+      <w:start w:val="1"/>
+      <w:numFmt w:val="bullet"/>
+      <w:lvlText w:val="o"/>
+      <w:lvlJc w:val="left"/>
+      <w:pPr>
+        <w:ind w:left="3600" w:hanging="360"/>
+      </w:pPr>
+      <w:rPr>
+        <w:rFonts w:ascii="Courier New" w:hAnsi="Courier New" w:cs="Courier New" w:hint="default"/>
+      </w:rPr>
+    </w:lvl>
+    <w:lvl w:ilvl="5" w:tplc="04090005" w:tentative="1">
+      <w:start w:val="1"/>
+      <w:numFmt w:val="bullet"/>
+      <w:lvlText w:val=""/>
+      <w:lvlJc w:val="left"/>
+      <w:pPr>
+        <w:ind w:left="4320" w:hanging="360"/>
+      </w:pPr>
+      <w:rPr>
+        <w:rFonts w:ascii="Wingdings" w:hAnsi="Wingdings" w:hint="default"/>
+      </w:rPr>
+    </w:lvl>
+    <w:lvl w:ilvl="6" w:tplc="04090001" w:tentative="1">
+      <w:start w:val="1"/>
+      <w:numFmt w:val="bullet"/>
+      <w:lvlText w:val=""/>
+      <w:lvlJc w:val="left"/>
+      <w:pPr>
+        <w:ind w:left="5040" w:hanging="360"/>
+      </w:pPr>
+      <w:rPr>
+        <w:rFonts w:ascii="Symbol" w:hAnsi="Symbol" w:hint="default"/>
+      </w:rPr>
+    </w:lvl>
+    <w:lvl w:ilvl="7" w:tplc="04090003" w:tentative="1">
+      <w:start w:val="1"/>
+      <w:numFmt w:val="bullet"/>
+      <w:lvlText w:val="o"/>
+      <w:lvlJc w:val="left"/>
+      <w:pPr>
+        <w:ind w:left="5760" w:hanging="360"/>
+      </w:pPr>
+      <w:rPr>
+        <w:rFonts w:ascii="Courier New" w:hAnsi="Courier New" w:cs="Courier New" w:hint="default"/>
+      </w:rPr>
+    </w:lvl>
+    <w:lvl w:ilvl="8" w:tplc="04090005" w:tentative="1">
+      <w:start w:val="1"/>
+      <w:numFmt w:val="bullet"/>
+      <w:lvlText w:val=""/>
+      <w:lvlJc w:val="left"/>
+      <w:pPr>
+        <w:ind w:left="6480" w:hanging="360"/>
+      </w:pPr>
+      <w:rPr>
+        <w:rFonts w:ascii="Wingdings" w:hAnsi="Wingdings" w:hint="default"/>
+      </w:rPr>
+    </w:lvl>
+  </w:abstractNum>
+  <w:abstractNum w:abstractNumId="6" w15:restartNumberingAfterBreak="0">
     <w:nsid w:val="76EC122C"/>
     <w:multiLevelType w:val="hybridMultilevel"/>
     <w:tmpl w:val="AEB6250C"/>
@@ -1704,7 +2917,7 @@
       </w:rPr>
     </w:lvl>
   </w:abstractNum>
-  <w:abstractNum w:abstractNumId="5" w15:restartNumberingAfterBreak="0">
+  <w:abstractNum w:abstractNumId="7" w15:restartNumberingAfterBreak="0">
     <w:nsid w:val="7A611B8B"/>
     <w:multiLevelType w:val="hybridMultilevel"/>
     <w:tmpl w:val="B0006B30"/>
@@ -1791,22 +3004,28 @@
     </w:lvl>
   </w:abstractNum>
   <w:num w:numId="1" w16cid:durableId="921063581">
-    <w:abstractNumId w:val="3"/>
+    <w:abstractNumId w:val="4"/>
   </w:num>
   <w:num w:numId="2" w16cid:durableId="574358544">
     <w:abstractNumId w:val="0"/>
   </w:num>
   <w:num w:numId="3" w16cid:durableId="1725523586">
-    <w:abstractNumId w:val="2"/>
+    <w:abstractNumId w:val="3"/>
   </w:num>
   <w:num w:numId="4" w16cid:durableId="24526844">
-    <w:abstractNumId w:val="5"/>
+    <w:abstractNumId w:val="7"/>
   </w:num>
   <w:num w:numId="5" w16cid:durableId="1952350043">
     <w:abstractNumId w:val="1"/>
   </w:num>
   <w:num w:numId="6" w16cid:durableId="1564020806">
-    <w:abstractNumId w:val="4"/>
+    <w:abstractNumId w:val="6"/>
+  </w:num>
+  <w:num w:numId="7" w16cid:durableId="235555296">
+    <w:abstractNumId w:val="5"/>
+  </w:num>
+  <w:num w:numId="8" w16cid:durableId="1437365009">
+    <w:abstractNumId w:val="2"/>
   </w:num>
 </w:numbering>
 </file>

</xml_diff>